<commit_message>
added new table to estimate economic loss at the province level
</commit_message>
<xml_diff>
--- a/output/policy_var.docx
+++ b/output/policy_var.docx
@@ -12,7 +12,7 @@
       <w:tblGrid>
         <w:gridCol w:w="2646"/>
         <w:gridCol w:w="655"/>
-        <w:gridCol w:w="2613"/>
+        <w:gridCol w:w="2576"/>
       </w:tblGrid>
       <w:tr>
         <w:trPr>
@@ -112,7 +112,7 @@
                 <w:szCs w:val="22"/>
                 <w:color w:val="000000"/>
               </w:rPr>
-              <w:t xml:space="preserve">N = 22</w:t>
+              <w:t xml:space="preserve">N = 19</w:t>
             </w:r>
           </w:p>
         </w:tc>
@@ -176,7 +176,7 @@
                 <w:szCs w:val="22"/>
                 <w:color w:val="000000"/>
               </w:rPr>
-              <w:t xml:space="preserve">22</w:t>
+              <w:t xml:space="preserve">19</w:t>
             </w:r>
           </w:p>
         </w:tc>
@@ -298,7 +298,7 @@
                 <w:szCs w:val="22"/>
                 <w:color w:val="000000"/>
               </w:rPr>
-              <w:t xml:space="preserve">2.89 (0.38)</w:t>
+              <w:t xml:space="preserve">2.86 (0.32)</w:t>
             </w:r>
           </w:p>
         </w:tc>
@@ -391,7 +391,7 @@
                 <w:szCs w:val="22"/>
                 <w:color w:val="000000"/>
               </w:rPr>
-              <w:t xml:space="preserve">2.25, 3.54</w:t>
+              <w:t xml:space="preserve">2.25, 3.35</w:t>
             </w:r>
           </w:p>
         </w:tc>
@@ -455,7 +455,7 @@
                 <w:szCs w:val="22"/>
                 <w:color w:val="000000"/>
               </w:rPr>
-              <w:t xml:space="preserve">22</w:t>
+              <w:t xml:space="preserve">19</w:t>
             </w:r>
           </w:p>
         </w:tc>
@@ -577,7 +577,7 @@
                 <w:szCs w:val="22"/>
                 <w:color w:val="000000"/>
               </w:rPr>
-              <w:t xml:space="preserve">19 (7)</w:t>
+              <w:t xml:space="preserve">18.3 (5.5)</w:t>
             </w:r>
           </w:p>
         </w:tc>
@@ -670,7 +670,7 @@
                 <w:szCs w:val="22"/>
                 <w:color w:val="000000"/>
               </w:rPr>
-              <w:t xml:space="preserve">10, 34</w:t>
+              <w:t xml:space="preserve">9.5, 28.5</w:t>
             </w:r>
           </w:p>
         </w:tc>
@@ -734,7 +734,7 @@
                 <w:szCs w:val="22"/>
                 <w:color w:val="000000"/>
               </w:rPr>
-              <w:t xml:space="preserve">22</w:t>
+              <w:t xml:space="preserve">19</w:t>
             </w:r>
           </w:p>
         </w:tc>
@@ -856,7 +856,7 @@
                 <w:szCs w:val="22"/>
                 <w:color w:val="000000"/>
               </w:rPr>
-              <w:t xml:space="preserve">1 (4.5%)</w:t>
+              <w:t xml:space="preserve">1 (5.3%)</w:t>
             </w:r>
           </w:p>
         </w:tc>
@@ -891,7 +891,7 @@
                 <w:szCs w:val="22"/>
                 <w:color w:val="000000"/>
               </w:rPr>
-              <w:t xml:space="preserve">Arrowwood</w:t>
+              <w:t xml:space="preserve">Boundary Plateau</w:t>
             </w:r>
           </w:p>
         </w:tc>
@@ -949,7 +949,7 @@
                 <w:szCs w:val="22"/>
                 <w:color w:val="000000"/>
               </w:rPr>
-              <w:t xml:space="preserve">1 (4.5%)</w:t>
+              <w:t xml:space="preserve">1 (5.3%)</w:t>
             </w:r>
           </w:p>
         </w:tc>
@@ -984,7 +984,7 @@
                 <w:szCs w:val="22"/>
                 <w:color w:val="000000"/>
               </w:rPr>
-              <w:t xml:space="preserve">Boundary Plateau</w:t>
+              <w:t xml:space="preserve">Cactus Lake</w:t>
             </w:r>
           </w:p>
         </w:tc>
@@ -1042,7 +1042,7 @@
                 <w:szCs w:val="22"/>
                 <w:color w:val="000000"/>
               </w:rPr>
-              <w:t xml:space="preserve">1 (4.5%)</w:t>
+              <w:t xml:space="preserve">1 (5.3%)</w:t>
             </w:r>
           </w:p>
         </w:tc>
@@ -1077,7 +1077,7 @@
                 <w:szCs w:val="22"/>
                 <w:color w:val="000000"/>
               </w:rPr>
-              <w:t xml:space="preserve">Cactus Lake</w:t>
+              <w:t xml:space="preserve">Conjuring Creek</w:t>
             </w:r>
           </w:p>
         </w:tc>
@@ -1135,7 +1135,7 @@
                 <w:szCs w:val="22"/>
                 <w:color w:val="000000"/>
               </w:rPr>
-              <w:t xml:space="preserve">1 (4.5%)</w:t>
+              <w:t xml:space="preserve">1 (5.3%)</w:t>
             </w:r>
           </w:p>
         </w:tc>
@@ -1170,7 +1170,7 @@
                 <w:szCs w:val="22"/>
                 <w:color w:val="000000"/>
               </w:rPr>
-              <w:t xml:space="preserve">Conjuring Creek</w:t>
+              <w:t xml:space="preserve">Coteau Central</w:t>
             </w:r>
           </w:p>
         </w:tc>
@@ -1228,7 +1228,7 @@
                 <w:szCs w:val="22"/>
                 <w:color w:val="000000"/>
               </w:rPr>
-              <w:t xml:space="preserve">1 (4.5%)</w:t>
+              <w:t xml:space="preserve">1 (5.3%)</w:t>
             </w:r>
           </w:p>
         </w:tc>
@@ -1263,7 +1263,7 @@
                 <w:szCs w:val="22"/>
                 <w:color w:val="000000"/>
               </w:rPr>
-              <w:t xml:space="preserve">Coteau Central</w:t>
+              <w:t xml:space="preserve">Coteau North</w:t>
             </w:r>
           </w:p>
         </w:tc>
@@ -1321,7 +1321,7 @@
                 <w:szCs w:val="22"/>
                 <w:color w:val="000000"/>
               </w:rPr>
-              <w:t xml:space="preserve">1 (4.5%)</w:t>
+              <w:t xml:space="preserve">1 (5.3%)</w:t>
             </w:r>
           </w:p>
         </w:tc>
@@ -1356,7 +1356,7 @@
                 <w:szCs w:val="22"/>
                 <w:color w:val="000000"/>
               </w:rPr>
-              <w:t xml:space="preserve">Coteau North</w:t>
+              <w:t xml:space="preserve">Coteau South</w:t>
             </w:r>
           </w:p>
         </w:tc>
@@ -1414,7 +1414,7 @@
                 <w:szCs w:val="22"/>
                 <w:color w:val="000000"/>
               </w:rPr>
-              <w:t xml:space="preserve">1 (4.5%)</w:t>
+              <w:t xml:space="preserve">1 (5.3%)</w:t>
             </w:r>
           </w:p>
         </w:tc>
@@ -1449,7 +1449,7 @@
                 <w:szCs w:val="22"/>
                 <w:color w:val="000000"/>
               </w:rPr>
-              <w:t xml:space="preserve">Coteau South</w:t>
+              <w:t xml:space="preserve">Dana Hills</w:t>
             </w:r>
           </w:p>
         </w:tc>
@@ -1507,7 +1507,7 @@
                 <w:szCs w:val="22"/>
                 <w:color w:val="000000"/>
               </w:rPr>
-              <w:t xml:space="preserve">1 (4.5%)</w:t>
+              <w:t xml:space="preserve">1 (5.3%)</w:t>
             </w:r>
           </w:p>
         </w:tc>
@@ -1542,7 +1542,7 @@
                 <w:szCs w:val="22"/>
                 <w:color w:val="000000"/>
               </w:rPr>
-              <w:t xml:space="preserve">Dana Hills</w:t>
+              <w:t xml:space="preserve">Fox Valley</w:t>
             </w:r>
           </w:p>
         </w:tc>
@@ -1600,7 +1600,7 @@
                 <w:szCs w:val="22"/>
                 <w:color w:val="000000"/>
               </w:rPr>
-              <w:t xml:space="preserve">1 (4.5%)</w:t>
+              <w:t xml:space="preserve">1 (5.3%)</w:t>
             </w:r>
           </w:p>
         </w:tc>
@@ -1635,7 +1635,7 @@
                 <w:szCs w:val="22"/>
                 <w:color w:val="000000"/>
               </w:rPr>
-              <w:t xml:space="preserve">Fox Valley</w:t>
+              <w:t xml:space="preserve">Hillmond</w:t>
             </w:r>
           </w:p>
         </w:tc>
@@ -1693,7 +1693,7 @@
                 <w:szCs w:val="22"/>
                 <w:color w:val="000000"/>
               </w:rPr>
-              <w:t xml:space="preserve">1 (4.5%)</w:t>
+              <w:t xml:space="preserve">1 (5.3%)</w:t>
             </w:r>
           </w:p>
         </w:tc>
@@ -1728,7 +1728,7 @@
                 <w:szCs w:val="22"/>
                 <w:color w:val="000000"/>
               </w:rPr>
-              <w:t xml:space="preserve">Hillmond</w:t>
+              <w:t xml:space="preserve">Lenore/Ponass</w:t>
             </w:r>
           </w:p>
         </w:tc>
@@ -1786,7 +1786,7 @@
                 <w:szCs w:val="22"/>
                 <w:color w:val="000000"/>
               </w:rPr>
-              <w:t xml:space="preserve">1 (4.5%)</w:t>
+              <w:t xml:space="preserve">1 (5.3%)</w:t>
             </w:r>
           </w:p>
         </w:tc>
@@ -1821,7 +1821,7 @@
                 <w:szCs w:val="22"/>
                 <w:color w:val="000000"/>
               </w:rPr>
-              <w:t xml:space="preserve">Lenore/Ponass</w:t>
+              <w:t xml:space="preserve">Pheasant Hills</w:t>
             </w:r>
           </w:p>
         </w:tc>
@@ -1879,7 +1879,7 @@
                 <w:szCs w:val="22"/>
                 <w:color w:val="000000"/>
               </w:rPr>
-              <w:t xml:space="preserve">1 (4.5%)</w:t>
+              <w:t xml:space="preserve">1 (5.3%)</w:t>
             </w:r>
           </w:p>
         </w:tc>
@@ -1914,7 +1914,7 @@
                 <w:szCs w:val="22"/>
                 <w:color w:val="000000"/>
               </w:rPr>
-              <w:t xml:space="preserve">Lightning</w:t>
+              <w:t xml:space="preserve">Prince Albert</w:t>
             </w:r>
           </w:p>
         </w:tc>
@@ -1972,7 +1972,7 @@
                 <w:szCs w:val="22"/>
                 <w:color w:val="000000"/>
               </w:rPr>
-              <w:t xml:space="preserve">1 (4.5%)</w:t>
+              <w:t xml:space="preserve">1 (5.3%)</w:t>
             </w:r>
           </w:p>
         </w:tc>
@@ -2007,7 +2007,7 @@
                 <w:szCs w:val="22"/>
                 <w:color w:val="000000"/>
               </w:rPr>
-              <w:t xml:space="preserve">Pheasant Hills</w:t>
+              <w:t xml:space="preserve">Quill South</w:t>
             </w:r>
           </w:p>
         </w:tc>
@@ -2065,7 +2065,7 @@
                 <w:szCs w:val="22"/>
                 <w:color w:val="000000"/>
               </w:rPr>
-              <w:t xml:space="preserve">1 (4.5%)</w:t>
+              <w:t xml:space="preserve">1 (5.3%)</w:t>
             </w:r>
           </w:p>
         </w:tc>
@@ -2100,7 +2100,7 @@
                 <w:szCs w:val="22"/>
                 <w:color w:val="000000"/>
               </w:rPr>
-              <w:t xml:space="preserve">Prince Albert</w:t>
+              <w:t xml:space="preserve">Regina East</w:t>
             </w:r>
           </w:p>
         </w:tc>
@@ -2158,7 +2158,7 @@
                 <w:szCs w:val="22"/>
                 <w:color w:val="000000"/>
               </w:rPr>
-              <w:t xml:space="preserve">1 (4.5%)</w:t>
+              <w:t xml:space="preserve">1 (5.3%)</w:t>
             </w:r>
           </w:p>
         </w:tc>
@@ -2193,7 +2193,7 @@
                 <w:szCs w:val="22"/>
                 <w:color w:val="000000"/>
               </w:rPr>
-              <w:t xml:space="preserve">Quill South</w:t>
+              <w:t xml:space="preserve">Thickwood</w:t>
             </w:r>
           </w:p>
         </w:tc>
@@ -2251,7 +2251,7 @@
                 <w:szCs w:val="22"/>
                 <w:color w:val="000000"/>
               </w:rPr>
-              <w:t xml:space="preserve">1 (4.5%)</w:t>
+              <w:t xml:space="preserve">1 (5.3%)</w:t>
             </w:r>
           </w:p>
         </w:tc>
@@ -2286,7 +2286,7 @@
                 <w:szCs w:val="22"/>
                 <w:color w:val="000000"/>
               </w:rPr>
-              <w:t xml:space="preserve">Regina East</w:t>
+              <w:t xml:space="preserve">Tramping Lake East</w:t>
             </w:r>
           </w:p>
         </w:tc>
@@ -2344,7 +2344,7 @@
                 <w:szCs w:val="22"/>
                 <w:color w:val="000000"/>
               </w:rPr>
-              <w:t xml:space="preserve">1 (4.5%)</w:t>
+              <w:t xml:space="preserve">1 (5.3%)</w:t>
             </w:r>
           </w:p>
         </w:tc>
@@ -2379,7 +2379,7 @@
                 <w:szCs w:val="22"/>
                 <w:color w:val="000000"/>
               </w:rPr>
-              <w:t xml:space="preserve">Thickwood</w:t>
+              <w:t xml:space="preserve">Upper Assiniboine</w:t>
             </w:r>
           </w:p>
         </w:tc>
@@ -2437,7 +2437,7 @@
                 <w:szCs w:val="22"/>
                 <w:color w:val="000000"/>
               </w:rPr>
-              <w:t xml:space="preserve">1 (4.5%)</w:t>
+              <w:t xml:space="preserve">1 (5.3%)</w:t>
             </w:r>
           </w:p>
         </w:tc>
@@ -2472,7 +2472,7 @@
                 <w:szCs w:val="22"/>
                 <w:color w:val="000000"/>
               </w:rPr>
-              <w:t xml:space="preserve">Touchwood/Beaver</w:t>
+              <w:t xml:space="preserve">Virden</w:t>
             </w:r>
           </w:p>
         </w:tc>
@@ -2530,7 +2530,100 @@
                 <w:szCs w:val="22"/>
                 <w:color w:val="000000"/>
               </w:rPr>
-              <w:t xml:space="preserve">1 (4.5%)</w:t>
+              <w:t xml:space="preserve">1 (5.3%)</w:t>
+            </w:r>
+          </w:p>
+        </w:tc>
+      </w:tr>
+      <w:tr>
+        <w:trPr>
+          <w:cantSplit/>
+          <w:trHeight w:val="614" w:hRule="auto"/>
+        </w:trPr>
+        <w:tc>
+          <w:tcPr>
+            <w:tcBorders/>
+            <w:shd w:val="clear" w:color="auto" w:fill="FFFFFF"/>
+            <w:tcMar>
+              <w:top w:w="0" w:type="dxa"/>
+              <w:bottom w:w="0" w:type="dxa"/>
+              <w:left w:w="0" w:type="dxa"/>
+              <w:right w:w="0" w:type="dxa"/>
+            </w:tcMar>
+            <w:vAlign w:val="top"/>
+          </w:tcPr>
+          <w:p>
+            <w:pPr>
+              <w:jc w:val="left"/>
+              <w:spacing w:after="100" w:before="100" w:line="240"/>
+              <w:ind w:firstLine="0" w:left="100" w:right="100"/>
+            </w:pPr>
+            <w:r xmlns:w="http://schemas.openxmlformats.org/wordprocessingml/2006/main" xmlns:wp="http://schemas.openxmlformats.org/drawingml/2006/wordprocessingDrawing" xmlns:r="http://schemas.openxmlformats.org/officeDocument/2006/relationships" xmlns:w14="http://schemas.microsoft.com/office/word/2010/wordml">
+              <w:rPr>
+                <w:rFonts w:ascii="Arial" w:hAnsi="Arial" w:eastAsia="Arial" w:cs="Arial"/>
+                <w:sz w:val="22"/>
+                <w:szCs w:val="22"/>
+                <w:color w:val="000000"/>
+              </w:rPr>
+              <w:t xml:space="preserve">phjv_hhsz</w:t>
+            </w:r>
+          </w:p>
+        </w:tc>
+        <w:tc>
+          <w:tcPr>
+            <w:tcBorders/>
+            <w:shd w:val="clear" w:color="auto" w:fill="FFFFFF"/>
+            <w:tcMar>
+              <w:top w:w="0" w:type="dxa"/>
+              <w:bottom w:w="0" w:type="dxa"/>
+              <w:left w:w="0" w:type="dxa"/>
+              <w:right w:w="0" w:type="dxa"/>
+            </w:tcMar>
+            <w:vAlign w:val="center"/>
+          </w:tcPr>
+          <w:p>
+            <w:pPr>
+              <w:jc w:val="center"/>
+              <w:spacing w:after="100" w:before="100" w:line="240"/>
+              <w:ind w:firstLine="0" w:left="100" w:right="100"/>
+            </w:pPr>
+            <w:r xmlns:w="http://schemas.openxmlformats.org/wordprocessingml/2006/main" xmlns:wp="http://schemas.openxmlformats.org/drawingml/2006/wordprocessingDrawing" xmlns:r="http://schemas.openxmlformats.org/officeDocument/2006/relationships" xmlns:w14="http://schemas.microsoft.com/office/word/2010/wordml">
+              <w:rPr>
+                <w:rFonts w:ascii="Arial" w:hAnsi="Arial" w:eastAsia="Arial" w:cs="Arial"/>
+                <w:sz w:val="22"/>
+                <w:szCs w:val="22"/>
+                <w:color w:val="000000"/>
+              </w:rPr>
+              <w:t xml:space="preserve">19</w:t>
+            </w:r>
+          </w:p>
+        </w:tc>
+        <w:tc>
+          <w:tcPr>
+            <w:tcBorders/>
+            <w:shd w:val="clear" w:color="auto" w:fill="FFFFFF"/>
+            <w:tcMar>
+              <w:top w:w="0" w:type="dxa"/>
+              <w:bottom w:w="0" w:type="dxa"/>
+              <w:left w:w="0" w:type="dxa"/>
+              <w:right w:w="0" w:type="dxa"/>
+            </w:tcMar>
+            <w:vAlign w:val="center"/>
+          </w:tcPr>
+          <w:p>
+            <w:pPr>
+              <w:jc w:val="center"/>
+              <w:spacing w:after="100" w:before="100" w:line="240"/>
+              <w:ind w:firstLine="0" w:left="100" w:right="100"/>
+            </w:pPr>
+            <w:r xmlns:w="http://schemas.openxmlformats.org/wordprocessingml/2006/main" xmlns:wp="http://schemas.openxmlformats.org/drawingml/2006/wordprocessingDrawing" xmlns:r="http://schemas.openxmlformats.org/officeDocument/2006/relationships" xmlns:w14="http://schemas.microsoft.com/office/word/2010/wordml">
+              <w:rPr>
+                <w:rFonts w:ascii="Arial" w:hAnsi="Arial" w:eastAsia="Arial" w:cs="Arial"/>
+                <w:sz w:val="22"/>
+                <w:szCs w:val="22"/>
+                <w:color w:val="000000"/>
+              </w:rPr>
+              <w:t xml:space="preserve"/>
             </w:r>
           </w:p>
         </w:tc>
@@ -2565,7 +2658,7 @@
                 <w:szCs w:val="22"/>
                 <w:color w:val="000000"/>
               </w:rPr>
-              <w:t xml:space="preserve">Tramping Lake East</w:t>
+              <w:t xml:space="preserve">Mean (SD)</w:t>
             </w:r>
           </w:p>
         </w:tc>
@@ -2623,7 +2716,193 @@
                 <w:szCs w:val="22"/>
                 <w:color w:val="000000"/>
               </w:rPr>
-              <w:t xml:space="preserve">1 (4.5%)</w:t>
+              <w:t xml:space="preserve">258 (251)</w:t>
+            </w:r>
+          </w:p>
+        </w:tc>
+      </w:tr>
+      <w:tr>
+        <w:trPr>
+          <w:cantSplit/>
+          <w:trHeight w:val="614" w:hRule="auto"/>
+        </w:trPr>
+        <w:tc>
+          <w:tcPr>
+            <w:tcBorders/>
+            <w:shd w:val="clear" w:color="auto" w:fill="FFFFFF"/>
+            <w:tcMar>
+              <w:top w:w="0" w:type="dxa"/>
+              <w:bottom w:w="0" w:type="dxa"/>
+              <w:left w:w="0" w:type="dxa"/>
+              <w:right w:w="0" w:type="dxa"/>
+            </w:tcMar>
+            <w:vAlign w:val="top"/>
+          </w:tcPr>
+          <w:p>
+            <w:pPr>
+              <w:jc w:val="left"/>
+              <w:spacing w:after="100" w:before="100" w:line="240"/>
+              <w:ind w:firstLine="0" w:left="300" w:right="100"/>
+            </w:pPr>
+            <w:r xmlns:w="http://schemas.openxmlformats.org/wordprocessingml/2006/main" xmlns:wp="http://schemas.openxmlformats.org/drawingml/2006/wordprocessingDrawing" xmlns:r="http://schemas.openxmlformats.org/officeDocument/2006/relationships" xmlns:w14="http://schemas.microsoft.com/office/word/2010/wordml">
+              <w:rPr>
+                <w:rFonts w:ascii="Arial" w:hAnsi="Arial" w:eastAsia="Arial" w:cs="Arial"/>
+                <w:sz w:val="22"/>
+                <w:szCs w:val="22"/>
+                <w:color w:val="000000"/>
+              </w:rPr>
+              <w:t xml:space="preserve">Range</w:t>
+            </w:r>
+          </w:p>
+        </w:tc>
+        <w:tc>
+          <w:tcPr>
+            <w:tcBorders/>
+            <w:shd w:val="clear" w:color="auto" w:fill="FFFFFF"/>
+            <w:tcMar>
+              <w:top w:w="0" w:type="dxa"/>
+              <w:bottom w:w="0" w:type="dxa"/>
+              <w:left w:w="0" w:type="dxa"/>
+              <w:right w:w="0" w:type="dxa"/>
+            </w:tcMar>
+            <w:vAlign w:val="center"/>
+          </w:tcPr>
+          <w:p>
+            <w:pPr>
+              <w:jc w:val="center"/>
+              <w:spacing w:after="100" w:before="100" w:line="240"/>
+              <w:ind w:firstLine="0" w:left="100" w:right="100"/>
+            </w:pPr>
+            <w:r xmlns:w="http://schemas.openxmlformats.org/wordprocessingml/2006/main" xmlns:wp="http://schemas.openxmlformats.org/drawingml/2006/wordprocessingDrawing" xmlns:r="http://schemas.openxmlformats.org/officeDocument/2006/relationships" xmlns:w14="http://schemas.microsoft.com/office/word/2010/wordml">
+              <w:rPr>
+                <w:rFonts w:ascii="Arial" w:hAnsi="Arial" w:eastAsia="Arial" w:cs="Arial"/>
+                <w:sz w:val="22"/>
+                <w:szCs w:val="22"/>
+                <w:color w:val="000000"/>
+              </w:rPr>
+              <w:t xml:space="preserve"/>
+            </w:r>
+          </w:p>
+        </w:tc>
+        <w:tc>
+          <w:tcPr>
+            <w:tcBorders/>
+            <w:shd w:val="clear" w:color="auto" w:fill="FFFFFF"/>
+            <w:tcMar>
+              <w:top w:w="0" w:type="dxa"/>
+              <w:bottom w:w="0" w:type="dxa"/>
+              <w:left w:w="0" w:type="dxa"/>
+              <w:right w:w="0" w:type="dxa"/>
+            </w:tcMar>
+            <w:vAlign w:val="center"/>
+          </w:tcPr>
+          <w:p>
+            <w:pPr>
+              <w:jc w:val="center"/>
+              <w:spacing w:after="100" w:before="100" w:line="240"/>
+              <w:ind w:firstLine="0" w:left="100" w:right="100"/>
+            </w:pPr>
+            <w:r xmlns:w="http://schemas.openxmlformats.org/wordprocessingml/2006/main" xmlns:wp="http://schemas.openxmlformats.org/drawingml/2006/wordprocessingDrawing" xmlns:r="http://schemas.openxmlformats.org/officeDocument/2006/relationships" xmlns:w14="http://schemas.microsoft.com/office/word/2010/wordml">
+              <w:rPr>
+                <w:rFonts w:ascii="Arial" w:hAnsi="Arial" w:eastAsia="Arial" w:cs="Arial"/>
+                <w:sz w:val="22"/>
+                <w:szCs w:val="22"/>
+                <w:color w:val="000000"/>
+              </w:rPr>
+              <w:t xml:space="preserve">70, 1,055</w:t>
+            </w:r>
+          </w:p>
+        </w:tc>
+      </w:tr>
+      <w:tr>
+        <w:trPr>
+          <w:cantSplit/>
+          <w:trHeight w:val="614" w:hRule="auto"/>
+        </w:trPr>
+        <w:tc>
+          <w:tcPr>
+            <w:tcBorders/>
+            <w:shd w:val="clear" w:color="auto" w:fill="FFFFFF"/>
+            <w:tcMar>
+              <w:top w:w="0" w:type="dxa"/>
+              <w:bottom w:w="0" w:type="dxa"/>
+              <w:left w:w="0" w:type="dxa"/>
+              <w:right w:w="0" w:type="dxa"/>
+            </w:tcMar>
+            <w:vAlign w:val="top"/>
+          </w:tcPr>
+          <w:p>
+            <w:pPr>
+              <w:jc w:val="left"/>
+              <w:spacing w:after="100" w:before="100" w:line="240"/>
+              <w:ind w:firstLine="0" w:left="100" w:right="100"/>
+            </w:pPr>
+            <w:r xmlns:w="http://schemas.openxmlformats.org/wordprocessingml/2006/main" xmlns:wp="http://schemas.openxmlformats.org/drawingml/2006/wordprocessingDrawing" xmlns:r="http://schemas.openxmlformats.org/officeDocument/2006/relationships" xmlns:w14="http://schemas.microsoft.com/office/word/2010/wordml">
+              <w:rPr>
+                <w:rFonts w:ascii="Arial" w:hAnsi="Arial" w:eastAsia="Arial" w:cs="Arial"/>
+                <w:sz w:val="22"/>
+                <w:szCs w:val="22"/>
+                <w:color w:val="000000"/>
+              </w:rPr>
+              <w:t xml:space="preserve">outsidephjv_hhsz</w:t>
+            </w:r>
+          </w:p>
+        </w:tc>
+        <w:tc>
+          <w:tcPr>
+            <w:tcBorders/>
+            <w:shd w:val="clear" w:color="auto" w:fill="FFFFFF"/>
+            <w:tcMar>
+              <w:top w:w="0" w:type="dxa"/>
+              <w:bottom w:w="0" w:type="dxa"/>
+              <w:left w:w="0" w:type="dxa"/>
+              <w:right w:w="0" w:type="dxa"/>
+            </w:tcMar>
+            <w:vAlign w:val="center"/>
+          </w:tcPr>
+          <w:p>
+            <w:pPr>
+              <w:jc w:val="center"/>
+              <w:spacing w:after="100" w:before="100" w:line="240"/>
+              <w:ind w:firstLine="0" w:left="100" w:right="100"/>
+            </w:pPr>
+            <w:r xmlns:w="http://schemas.openxmlformats.org/wordprocessingml/2006/main" xmlns:wp="http://schemas.openxmlformats.org/drawingml/2006/wordprocessingDrawing" xmlns:r="http://schemas.openxmlformats.org/officeDocument/2006/relationships" xmlns:w14="http://schemas.microsoft.com/office/word/2010/wordml">
+              <w:rPr>
+                <w:rFonts w:ascii="Arial" w:hAnsi="Arial" w:eastAsia="Arial" w:cs="Arial"/>
+                <w:sz w:val="22"/>
+                <w:szCs w:val="22"/>
+                <w:color w:val="000000"/>
+              </w:rPr>
+              <w:t xml:space="preserve">19</w:t>
+            </w:r>
+          </w:p>
+        </w:tc>
+        <w:tc>
+          <w:tcPr>
+            <w:tcBorders/>
+            <w:shd w:val="clear" w:color="auto" w:fill="FFFFFF"/>
+            <w:tcMar>
+              <w:top w:w="0" w:type="dxa"/>
+              <w:bottom w:w="0" w:type="dxa"/>
+              <w:left w:w="0" w:type="dxa"/>
+              <w:right w:w="0" w:type="dxa"/>
+            </w:tcMar>
+            <w:vAlign w:val="center"/>
+          </w:tcPr>
+          <w:p>
+            <w:pPr>
+              <w:jc w:val="center"/>
+              <w:spacing w:after="100" w:before="100" w:line="240"/>
+              <w:ind w:firstLine="0" w:left="100" w:right="100"/>
+            </w:pPr>
+            <w:r xmlns:w="http://schemas.openxmlformats.org/wordprocessingml/2006/main" xmlns:wp="http://schemas.openxmlformats.org/drawingml/2006/wordprocessingDrawing" xmlns:r="http://schemas.openxmlformats.org/officeDocument/2006/relationships" xmlns:w14="http://schemas.microsoft.com/office/word/2010/wordml">
+              <w:rPr>
+                <w:rFonts w:ascii="Arial" w:hAnsi="Arial" w:eastAsia="Arial" w:cs="Arial"/>
+                <w:sz w:val="22"/>
+                <w:szCs w:val="22"/>
+                <w:color w:val="000000"/>
+              </w:rPr>
+              <w:t xml:space="preserve"/>
             </w:r>
           </w:p>
         </w:tc>
@@ -2658,7 +2937,7 @@
                 <w:szCs w:val="22"/>
                 <w:color w:val="000000"/>
               </w:rPr>
-              <w:t xml:space="preserve">Upper Assiniboine</w:t>
+              <w:t xml:space="preserve">Mean (SD)</w:t>
             </w:r>
           </w:p>
         </w:tc>
@@ -2716,7 +2995,193 @@
                 <w:szCs w:val="22"/>
                 <w:color w:val="000000"/>
               </w:rPr>
-              <w:t xml:space="preserve">1 (4.5%)</w:t>
+              <w:t xml:space="preserve">1,069,998 (687)</w:t>
+            </w:r>
+          </w:p>
+        </w:tc>
+      </w:tr>
+      <w:tr>
+        <w:trPr>
+          <w:cantSplit/>
+          <w:trHeight w:val="614" w:hRule="auto"/>
+        </w:trPr>
+        <w:tc>
+          <w:tcPr>
+            <w:tcBorders/>
+            <w:shd w:val="clear" w:color="auto" w:fill="FFFFFF"/>
+            <w:tcMar>
+              <w:top w:w="0" w:type="dxa"/>
+              <w:bottom w:w="0" w:type="dxa"/>
+              <w:left w:w="0" w:type="dxa"/>
+              <w:right w:w="0" w:type="dxa"/>
+            </w:tcMar>
+            <w:vAlign w:val="top"/>
+          </w:tcPr>
+          <w:p>
+            <w:pPr>
+              <w:jc w:val="left"/>
+              <w:spacing w:after="100" w:before="100" w:line="240"/>
+              <w:ind w:firstLine="0" w:left="300" w:right="100"/>
+            </w:pPr>
+            <w:r xmlns:w="http://schemas.openxmlformats.org/wordprocessingml/2006/main" xmlns:wp="http://schemas.openxmlformats.org/drawingml/2006/wordprocessingDrawing" xmlns:r="http://schemas.openxmlformats.org/officeDocument/2006/relationships" xmlns:w14="http://schemas.microsoft.com/office/word/2010/wordml">
+              <w:rPr>
+                <w:rFonts w:ascii="Arial" w:hAnsi="Arial" w:eastAsia="Arial" w:cs="Arial"/>
+                <w:sz w:val="22"/>
+                <w:szCs w:val="22"/>
+                <w:color w:val="000000"/>
+              </w:rPr>
+              <w:t xml:space="preserve">Range</w:t>
+            </w:r>
+          </w:p>
+        </w:tc>
+        <w:tc>
+          <w:tcPr>
+            <w:tcBorders/>
+            <w:shd w:val="clear" w:color="auto" w:fill="FFFFFF"/>
+            <w:tcMar>
+              <w:top w:w="0" w:type="dxa"/>
+              <w:bottom w:w="0" w:type="dxa"/>
+              <w:left w:w="0" w:type="dxa"/>
+              <w:right w:w="0" w:type="dxa"/>
+            </w:tcMar>
+            <w:vAlign w:val="center"/>
+          </w:tcPr>
+          <w:p>
+            <w:pPr>
+              <w:jc w:val="center"/>
+              <w:spacing w:after="100" w:before="100" w:line="240"/>
+              <w:ind w:firstLine="0" w:left="100" w:right="100"/>
+            </w:pPr>
+            <w:r xmlns:w="http://schemas.openxmlformats.org/wordprocessingml/2006/main" xmlns:wp="http://schemas.openxmlformats.org/drawingml/2006/wordprocessingDrawing" xmlns:r="http://schemas.openxmlformats.org/officeDocument/2006/relationships" xmlns:w14="http://schemas.microsoft.com/office/word/2010/wordml">
+              <w:rPr>
+                <w:rFonts w:ascii="Arial" w:hAnsi="Arial" w:eastAsia="Arial" w:cs="Arial"/>
+                <w:sz w:val="22"/>
+                <w:szCs w:val="22"/>
+                <w:color w:val="000000"/>
+              </w:rPr>
+              <w:t xml:space="preserve"/>
+            </w:r>
+          </w:p>
+        </w:tc>
+        <w:tc>
+          <w:tcPr>
+            <w:tcBorders/>
+            <w:shd w:val="clear" w:color="auto" w:fill="FFFFFF"/>
+            <w:tcMar>
+              <w:top w:w="0" w:type="dxa"/>
+              <w:bottom w:w="0" w:type="dxa"/>
+              <w:left w:w="0" w:type="dxa"/>
+              <w:right w:w="0" w:type="dxa"/>
+            </w:tcMar>
+            <w:vAlign w:val="center"/>
+          </w:tcPr>
+          <w:p>
+            <w:pPr>
+              <w:jc w:val="center"/>
+              <w:spacing w:after="100" w:before="100" w:line="240"/>
+              <w:ind w:firstLine="0" w:left="100" w:right="100"/>
+            </w:pPr>
+            <w:r xmlns:w="http://schemas.openxmlformats.org/wordprocessingml/2006/main" xmlns:wp="http://schemas.openxmlformats.org/drawingml/2006/wordprocessingDrawing" xmlns:r="http://schemas.openxmlformats.org/officeDocument/2006/relationships" xmlns:w14="http://schemas.microsoft.com/office/word/2010/wordml">
+              <w:rPr>
+                <w:rFonts w:ascii="Arial" w:hAnsi="Arial" w:eastAsia="Arial" w:cs="Arial"/>
+                <w:sz w:val="22"/>
+                <w:szCs w:val="22"/>
+                <w:color w:val="000000"/>
+              </w:rPr>
+              <w:t xml:space="preserve">1,067,785, 1,070,395</w:t>
+            </w:r>
+          </w:p>
+        </w:tc>
+      </w:tr>
+      <w:tr>
+        <w:trPr>
+          <w:cantSplit/>
+          <w:trHeight w:val="614" w:hRule="auto"/>
+        </w:trPr>
+        <w:tc>
+          <w:tcPr>
+            <w:tcBorders/>
+            <w:shd w:val="clear" w:color="auto" w:fill="FFFFFF"/>
+            <w:tcMar>
+              <w:top w:w="0" w:type="dxa"/>
+              <w:bottom w:w="0" w:type="dxa"/>
+              <w:left w:w="0" w:type="dxa"/>
+              <w:right w:w="0" w:type="dxa"/>
+            </w:tcMar>
+            <w:vAlign w:val="top"/>
+          </w:tcPr>
+          <w:p>
+            <w:pPr>
+              <w:jc w:val="left"/>
+              <w:spacing w:after="100" w:before="100" w:line="240"/>
+              <w:ind w:firstLine="0" w:left="100" w:right="100"/>
+            </w:pPr>
+            <w:r xmlns:w="http://schemas.openxmlformats.org/wordprocessingml/2006/main" xmlns:wp="http://schemas.openxmlformats.org/drawingml/2006/wordprocessingDrawing" xmlns:r="http://schemas.openxmlformats.org/officeDocument/2006/relationships" xmlns:w14="http://schemas.microsoft.com/office/word/2010/wordml">
+              <w:rPr>
+                <w:rFonts w:ascii="Arial" w:hAnsi="Arial" w:eastAsia="Arial" w:cs="Arial"/>
+                <w:sz w:val="22"/>
+                <w:szCs w:val="22"/>
+                <w:color w:val="000000"/>
+              </w:rPr>
+              <w:t xml:space="preserve">acre_change</w:t>
+            </w:r>
+          </w:p>
+        </w:tc>
+        <w:tc>
+          <w:tcPr>
+            <w:tcBorders/>
+            <w:shd w:val="clear" w:color="auto" w:fill="FFFFFF"/>
+            <w:tcMar>
+              <w:top w:w="0" w:type="dxa"/>
+              <w:bottom w:w="0" w:type="dxa"/>
+              <w:left w:w="0" w:type="dxa"/>
+              <w:right w:w="0" w:type="dxa"/>
+            </w:tcMar>
+            <w:vAlign w:val="center"/>
+          </w:tcPr>
+          <w:p>
+            <w:pPr>
+              <w:jc w:val="center"/>
+              <w:spacing w:after="100" w:before="100" w:line="240"/>
+              <w:ind w:firstLine="0" w:left="100" w:right="100"/>
+            </w:pPr>
+            <w:r xmlns:w="http://schemas.openxmlformats.org/wordprocessingml/2006/main" xmlns:wp="http://schemas.openxmlformats.org/drawingml/2006/wordprocessingDrawing" xmlns:r="http://schemas.openxmlformats.org/officeDocument/2006/relationships" xmlns:w14="http://schemas.microsoft.com/office/word/2010/wordml">
+              <w:rPr>
+                <w:rFonts w:ascii="Arial" w:hAnsi="Arial" w:eastAsia="Arial" w:cs="Arial"/>
+                <w:sz w:val="22"/>
+                <w:szCs w:val="22"/>
+                <w:color w:val="000000"/>
+              </w:rPr>
+              <w:t xml:space="preserve">19</w:t>
+            </w:r>
+          </w:p>
+        </w:tc>
+        <w:tc>
+          <w:tcPr>
+            <w:tcBorders/>
+            <w:shd w:val="clear" w:color="auto" w:fill="FFFFFF"/>
+            <w:tcMar>
+              <w:top w:w="0" w:type="dxa"/>
+              <w:bottom w:w="0" w:type="dxa"/>
+              <w:left w:w="0" w:type="dxa"/>
+              <w:right w:w="0" w:type="dxa"/>
+            </w:tcMar>
+            <w:vAlign w:val="center"/>
+          </w:tcPr>
+          <w:p>
+            <w:pPr>
+              <w:jc w:val="center"/>
+              <w:spacing w:after="100" w:before="100" w:line="240"/>
+              <w:ind w:firstLine="0" w:left="100" w:right="100"/>
+            </w:pPr>
+            <w:r xmlns:w="http://schemas.openxmlformats.org/wordprocessingml/2006/main" xmlns:wp="http://schemas.openxmlformats.org/drawingml/2006/wordprocessingDrawing" xmlns:r="http://schemas.openxmlformats.org/officeDocument/2006/relationships" xmlns:w14="http://schemas.microsoft.com/office/word/2010/wordml">
+              <w:rPr>
+                <w:rFonts w:ascii="Arial" w:hAnsi="Arial" w:eastAsia="Arial" w:cs="Arial"/>
+                <w:sz w:val="22"/>
+                <w:szCs w:val="22"/>
+                <w:color w:val="000000"/>
+              </w:rPr>
+              <w:t xml:space="preserve"/>
             </w:r>
           </w:p>
         </w:tc>
@@ -2751,7 +3216,7 @@
                 <w:szCs w:val="22"/>
                 <w:color w:val="000000"/>
               </w:rPr>
-              <w:t xml:space="preserve">Virden</w:t>
+              <w:t xml:space="preserve">Mean (SD)</w:t>
             </w:r>
           </w:p>
         </w:tc>
@@ -2809,7 +3274,7 @@
                 <w:szCs w:val="22"/>
                 <w:color w:val="000000"/>
               </w:rPr>
-              <w:t xml:space="preserve">1 (4.5%)</w:t>
+              <w:t xml:space="preserve">4,393 (2,767)</w:t>
             </w:r>
           </w:p>
         </w:tc>
@@ -2835,45 +3300,138 @@
             <w:pPr>
               <w:jc w:val="left"/>
               <w:spacing w:after="100" w:before="100" w:line="240"/>
-              <w:ind w:firstLine="0" w:left="100" w:right="100"/>
-            </w:pPr>
-            <w:r xmlns:w="http://schemas.openxmlformats.org/wordprocessingml/2006/main" xmlns:wp="http://schemas.openxmlformats.org/drawingml/2006/wordprocessingDrawing" xmlns:r="http://schemas.openxmlformats.org/officeDocument/2006/relationships" xmlns:w14="http://schemas.microsoft.com/office/word/2010/wordml">
-              <w:rPr>
-                <w:rFonts w:ascii="Arial" w:hAnsi="Arial" w:eastAsia="Arial" w:cs="Arial"/>
-                <w:sz w:val="22"/>
-                <w:szCs w:val="22"/>
-                <w:color w:val="000000"/>
-              </w:rPr>
-              <w:t xml:space="preserve">phjv_hhsz</w:t>
-            </w:r>
-          </w:p>
-        </w:tc>
-        <w:tc>
-          <w:tcPr>
-            <w:tcBorders/>
-            <w:shd w:val="clear" w:color="auto" w:fill="FFFFFF"/>
-            <w:tcMar>
-              <w:top w:w="0" w:type="dxa"/>
-              <w:bottom w:w="0" w:type="dxa"/>
-              <w:left w:w="0" w:type="dxa"/>
-              <w:right w:w="0" w:type="dxa"/>
-            </w:tcMar>
-            <w:vAlign w:val="center"/>
-          </w:tcPr>
-          <w:p>
-            <w:pPr>
-              <w:jc w:val="center"/>
-              <w:spacing w:after="100" w:before="100" w:line="240"/>
-              <w:ind w:firstLine="0" w:left="100" w:right="100"/>
-            </w:pPr>
-            <w:r xmlns:w="http://schemas.openxmlformats.org/wordprocessingml/2006/main" xmlns:wp="http://schemas.openxmlformats.org/drawingml/2006/wordprocessingDrawing" xmlns:r="http://schemas.openxmlformats.org/officeDocument/2006/relationships" xmlns:w14="http://schemas.microsoft.com/office/word/2010/wordml">
-              <w:rPr>
-                <w:rFonts w:ascii="Arial" w:hAnsi="Arial" w:eastAsia="Arial" w:cs="Arial"/>
-                <w:sz w:val="22"/>
-                <w:szCs w:val="22"/>
-                <w:color w:val="000000"/>
-              </w:rPr>
-              <w:t xml:space="preserve">22</w:t>
+              <w:ind w:firstLine="0" w:left="300" w:right="100"/>
+            </w:pPr>
+            <w:r xmlns:w="http://schemas.openxmlformats.org/wordprocessingml/2006/main" xmlns:wp="http://schemas.openxmlformats.org/drawingml/2006/wordprocessingDrawing" xmlns:r="http://schemas.openxmlformats.org/officeDocument/2006/relationships" xmlns:w14="http://schemas.microsoft.com/office/word/2010/wordml">
+              <w:rPr>
+                <w:rFonts w:ascii="Arial" w:hAnsi="Arial" w:eastAsia="Arial" w:cs="Arial"/>
+                <w:sz w:val="22"/>
+                <w:szCs w:val="22"/>
+                <w:color w:val="000000"/>
+              </w:rPr>
+              <w:t xml:space="preserve">Range</w:t>
+            </w:r>
+          </w:p>
+        </w:tc>
+        <w:tc>
+          <w:tcPr>
+            <w:tcBorders/>
+            <w:shd w:val="clear" w:color="auto" w:fill="FFFFFF"/>
+            <w:tcMar>
+              <w:top w:w="0" w:type="dxa"/>
+              <w:bottom w:w="0" w:type="dxa"/>
+              <w:left w:w="0" w:type="dxa"/>
+              <w:right w:w="0" w:type="dxa"/>
+            </w:tcMar>
+            <w:vAlign w:val="center"/>
+          </w:tcPr>
+          <w:p>
+            <w:pPr>
+              <w:jc w:val="center"/>
+              <w:spacing w:after="100" w:before="100" w:line="240"/>
+              <w:ind w:firstLine="0" w:left="100" w:right="100"/>
+            </w:pPr>
+            <w:r xmlns:w="http://schemas.openxmlformats.org/wordprocessingml/2006/main" xmlns:wp="http://schemas.openxmlformats.org/drawingml/2006/wordprocessingDrawing" xmlns:r="http://schemas.openxmlformats.org/officeDocument/2006/relationships" xmlns:w14="http://schemas.microsoft.com/office/word/2010/wordml">
+              <w:rPr>
+                <w:rFonts w:ascii="Arial" w:hAnsi="Arial" w:eastAsia="Arial" w:cs="Arial"/>
+                <w:sz w:val="22"/>
+                <w:szCs w:val="22"/>
+                <w:color w:val="000000"/>
+              </w:rPr>
+              <w:t xml:space="preserve"/>
+            </w:r>
+          </w:p>
+        </w:tc>
+        <w:tc>
+          <w:tcPr>
+            <w:tcBorders/>
+            <w:shd w:val="clear" w:color="auto" w:fill="FFFFFF"/>
+            <w:tcMar>
+              <w:top w:w="0" w:type="dxa"/>
+              <w:bottom w:w="0" w:type="dxa"/>
+              <w:left w:w="0" w:type="dxa"/>
+              <w:right w:w="0" w:type="dxa"/>
+            </w:tcMar>
+            <w:vAlign w:val="center"/>
+          </w:tcPr>
+          <w:p>
+            <w:pPr>
+              <w:jc w:val="center"/>
+              <w:spacing w:after="100" w:before="100" w:line="240"/>
+              <w:ind w:firstLine="0" w:left="100" w:right="100"/>
+            </w:pPr>
+            <w:r xmlns:w="http://schemas.openxmlformats.org/wordprocessingml/2006/main" xmlns:wp="http://schemas.openxmlformats.org/drawingml/2006/wordprocessingDrawing" xmlns:r="http://schemas.openxmlformats.org/officeDocument/2006/relationships" xmlns:w14="http://schemas.microsoft.com/office/word/2010/wordml">
+              <w:rPr>
+                <w:rFonts w:ascii="Arial" w:hAnsi="Arial" w:eastAsia="Arial" w:cs="Arial"/>
+                <w:sz w:val="22"/>
+                <w:szCs w:val="22"/>
+                <w:color w:val="000000"/>
+              </w:rPr>
+              <w:t xml:space="preserve">928, 10,624</w:t>
+            </w:r>
+          </w:p>
+        </w:tc>
+      </w:tr>
+      <w:tr>
+        <w:trPr>
+          <w:cantSplit/>
+          <w:trHeight w:val="572" w:hRule="auto"/>
+        </w:trPr>
+        <w:tc>
+          <w:tcPr>
+            <w:tcBorders/>
+            <w:shd w:val="clear" w:color="auto" w:fill="FFFFFF"/>
+            <w:tcMar>
+              <w:top w:w="0" w:type="dxa"/>
+              <w:bottom w:w="0" w:type="dxa"/>
+              <w:left w:w="0" w:type="dxa"/>
+              <w:right w:w="0" w:type="dxa"/>
+            </w:tcMar>
+            <w:vAlign w:val="top"/>
+          </w:tcPr>
+          <w:p>
+            <w:pPr>
+              <w:jc w:val="left"/>
+              <w:spacing w:after="100" w:before="100" w:line="240"/>
+              <w:ind w:firstLine="0" w:left="100" w:right="100"/>
+            </w:pPr>
+            <w:r xmlns:w="http://schemas.openxmlformats.org/wordprocessingml/2006/main" xmlns:wp="http://schemas.openxmlformats.org/drawingml/2006/wordprocessingDrawing" xmlns:r="http://schemas.openxmlformats.org/officeDocument/2006/relationships" xmlns:w14="http://schemas.microsoft.com/office/word/2010/wordml">
+              <w:rPr>
+                <w:rFonts w:ascii="Arial" w:hAnsi="Arial" w:eastAsia="Arial" w:cs="Arial"/>
+                <w:sz w:val="22"/>
+                <w:szCs w:val="22"/>
+                <w:color w:val="000000"/>
+              </w:rPr>
+              <w:t xml:space="preserve">fit</w:t>
+            </w:r>
+          </w:p>
+        </w:tc>
+        <w:tc>
+          <w:tcPr>
+            <w:tcBorders/>
+            <w:shd w:val="clear" w:color="auto" w:fill="FFFFFF"/>
+            <w:tcMar>
+              <w:top w:w="0" w:type="dxa"/>
+              <w:bottom w:w="0" w:type="dxa"/>
+              <w:left w:w="0" w:type="dxa"/>
+              <w:right w:w="0" w:type="dxa"/>
+            </w:tcMar>
+            <w:vAlign w:val="center"/>
+          </w:tcPr>
+          <w:p>
+            <w:pPr>
+              <w:jc w:val="center"/>
+              <w:spacing w:after="100" w:before="100" w:line="240"/>
+              <w:ind w:firstLine="0" w:left="100" w:right="100"/>
+            </w:pPr>
+            <w:r xmlns:w="http://schemas.openxmlformats.org/wordprocessingml/2006/main" xmlns:wp="http://schemas.openxmlformats.org/drawingml/2006/wordprocessingDrawing" xmlns:r="http://schemas.openxmlformats.org/officeDocument/2006/relationships" xmlns:w14="http://schemas.microsoft.com/office/word/2010/wordml">
+              <w:rPr>
+                <w:rFonts w:ascii="Arial" w:hAnsi="Arial" w:eastAsia="Arial" w:cs="Arial"/>
+                <w:sz w:val="22"/>
+                <w:szCs w:val="22"/>
+                <w:color w:val="000000"/>
+              </w:rPr>
+              <w:t xml:space="preserve">19</w:t>
             </w:r>
           </w:p>
         </w:tc>
@@ -2995,7 +3553,7 @@
                 <w:szCs w:val="22"/>
                 <w:color w:val="000000"/>
               </w:rPr>
-              <w:t xml:space="preserve">531 (641)</w:t>
+              <w:t xml:space="preserve">1.60 (0.32)</w:t>
             </w:r>
           </w:p>
         </w:tc>
@@ -3088,7 +3646,7 @@
                 <w:szCs w:val="22"/>
                 <w:color w:val="000000"/>
               </w:rPr>
-              <w:t xml:space="preserve">165, 2,775</w:t>
+              <w:t xml:space="preserve">0.99, 2.09</w:t>
             </w:r>
           </w:p>
         </w:tc>
@@ -3123,36 +3681,36 @@
                 <w:szCs w:val="22"/>
                 <w:color w:val="000000"/>
               </w:rPr>
-              <w:t xml:space="preserve">outsidephjv_hhsz</w:t>
-            </w:r>
-          </w:p>
-        </w:tc>
-        <w:tc>
-          <w:tcPr>
-            <w:tcBorders/>
-            <w:shd w:val="clear" w:color="auto" w:fill="FFFFFF"/>
-            <w:tcMar>
-              <w:top w:w="0" w:type="dxa"/>
-              <w:bottom w:w="0" w:type="dxa"/>
-              <w:left w:w="0" w:type="dxa"/>
-              <w:right w:w="0" w:type="dxa"/>
-            </w:tcMar>
-            <w:vAlign w:val="center"/>
-          </w:tcPr>
-          <w:p>
-            <w:pPr>
-              <w:jc w:val="center"/>
-              <w:spacing w:after="100" w:before="100" w:line="240"/>
-              <w:ind w:firstLine="0" w:left="100" w:right="100"/>
-            </w:pPr>
-            <w:r xmlns:w="http://schemas.openxmlformats.org/wordprocessingml/2006/main" xmlns:wp="http://schemas.openxmlformats.org/drawingml/2006/wordprocessingDrawing" xmlns:r="http://schemas.openxmlformats.org/officeDocument/2006/relationships" xmlns:w14="http://schemas.microsoft.com/office/word/2010/wordml">
-              <w:rPr>
-                <w:rFonts w:ascii="Arial" w:hAnsi="Arial" w:eastAsia="Arial" w:cs="Arial"/>
-                <w:sz w:val="22"/>
-                <w:szCs w:val="22"/>
-                <w:color w:val="000000"/>
-              </w:rPr>
-              <w:t xml:space="preserve">22</w:t>
+              <w:t xml:space="preserve">outsidephjv_wtp</w:t>
+            </w:r>
+          </w:p>
+        </w:tc>
+        <w:tc>
+          <w:tcPr>
+            <w:tcBorders/>
+            <w:shd w:val="clear" w:color="auto" w:fill="FFFFFF"/>
+            <w:tcMar>
+              <w:top w:w="0" w:type="dxa"/>
+              <w:bottom w:w="0" w:type="dxa"/>
+              <w:left w:w="0" w:type="dxa"/>
+              <w:right w:w="0" w:type="dxa"/>
+            </w:tcMar>
+            <w:vAlign w:val="center"/>
+          </w:tcPr>
+          <w:p>
+            <w:pPr>
+              <w:jc w:val="center"/>
+              <w:spacing w:after="100" w:before="100" w:line="240"/>
+              <w:ind w:firstLine="0" w:left="100" w:right="100"/>
+            </w:pPr>
+            <w:r xmlns:w="http://schemas.openxmlformats.org/wordprocessingml/2006/main" xmlns:wp="http://schemas.openxmlformats.org/drawingml/2006/wordprocessingDrawing" xmlns:r="http://schemas.openxmlformats.org/officeDocument/2006/relationships" xmlns:w14="http://schemas.microsoft.com/office/word/2010/wordml">
+              <w:rPr>
+                <w:rFonts w:ascii="Arial" w:hAnsi="Arial" w:eastAsia="Arial" w:cs="Arial"/>
+                <w:sz w:val="22"/>
+                <w:szCs w:val="22"/>
+                <w:color w:val="000000"/>
+              </w:rPr>
+              <w:t xml:space="preserve">19</w:t>
             </w:r>
           </w:p>
         </w:tc>
@@ -3274,7 +3832,7 @@
                 <w:szCs w:val="22"/>
                 <w:color w:val="000000"/>
               </w:rPr>
-              <w:t xml:space="preserve">1,070,029 (641)</w:t>
+              <w:t xml:space="preserve">5.19 (1.57)</w:t>
             </w:r>
           </w:p>
         </w:tc>
@@ -3367,7 +3925,193 @@
                 <w:szCs w:val="22"/>
                 <w:color w:val="000000"/>
               </w:rPr>
-              <w:t xml:space="preserve">1,067,785, 1,070,395</w:t>
+              <w:t xml:space="preserve">2.70, 8.10</w:t>
+            </w:r>
+          </w:p>
+        </w:tc>
+      </w:tr>
+      <w:tr>
+        <w:trPr>
+          <w:cantSplit/>
+          <w:trHeight w:val="571" w:hRule="auto"/>
+        </w:trPr>
+        <w:tc>
+          <w:tcPr>
+            <w:tcBorders/>
+            <w:shd w:val="clear" w:color="auto" w:fill="FFFFFF"/>
+            <w:tcMar>
+              <w:top w:w="0" w:type="dxa"/>
+              <w:bottom w:w="0" w:type="dxa"/>
+              <w:left w:w="0" w:type="dxa"/>
+              <w:right w:w="0" w:type="dxa"/>
+            </w:tcMar>
+            <w:vAlign w:val="top"/>
+          </w:tcPr>
+          <w:p>
+            <w:pPr>
+              <w:jc w:val="left"/>
+              <w:spacing w:after="100" w:before="100" w:line="240"/>
+              <w:ind w:firstLine="0" w:left="100" w:right="100"/>
+            </w:pPr>
+            <w:r xmlns:w="http://schemas.openxmlformats.org/wordprocessingml/2006/main" xmlns:wp="http://schemas.openxmlformats.org/drawingml/2006/wordprocessingDrawing" xmlns:r="http://schemas.openxmlformats.org/officeDocument/2006/relationships" xmlns:w14="http://schemas.microsoft.com/office/word/2010/wordml">
+              <w:rPr>
+                <w:rFonts w:ascii="Arial" w:hAnsi="Arial" w:eastAsia="Arial" w:cs="Arial"/>
+                <w:sz w:val="22"/>
+                <w:szCs w:val="22"/>
+                <w:color w:val="000000"/>
+              </w:rPr>
+              <w:t xml:space="preserve">totalWTPlocal</w:t>
+            </w:r>
+          </w:p>
+        </w:tc>
+        <w:tc>
+          <w:tcPr>
+            <w:tcBorders/>
+            <w:shd w:val="clear" w:color="auto" w:fill="FFFFFF"/>
+            <w:tcMar>
+              <w:top w:w="0" w:type="dxa"/>
+              <w:bottom w:w="0" w:type="dxa"/>
+              <w:left w:w="0" w:type="dxa"/>
+              <w:right w:w="0" w:type="dxa"/>
+            </w:tcMar>
+            <w:vAlign w:val="center"/>
+          </w:tcPr>
+          <w:p>
+            <w:pPr>
+              <w:jc w:val="center"/>
+              <w:spacing w:after="100" w:before="100" w:line="240"/>
+              <w:ind w:firstLine="0" w:left="100" w:right="100"/>
+            </w:pPr>
+            <w:r xmlns:w="http://schemas.openxmlformats.org/wordprocessingml/2006/main" xmlns:wp="http://schemas.openxmlformats.org/drawingml/2006/wordprocessingDrawing" xmlns:r="http://schemas.openxmlformats.org/officeDocument/2006/relationships" xmlns:w14="http://schemas.microsoft.com/office/word/2010/wordml">
+              <w:rPr>
+                <w:rFonts w:ascii="Arial" w:hAnsi="Arial" w:eastAsia="Arial" w:cs="Arial"/>
+                <w:sz w:val="22"/>
+                <w:szCs w:val="22"/>
+                <w:color w:val="000000"/>
+              </w:rPr>
+              <w:t xml:space="preserve">19</w:t>
+            </w:r>
+          </w:p>
+        </w:tc>
+        <w:tc>
+          <w:tcPr>
+            <w:tcBorders/>
+            <w:shd w:val="clear" w:color="auto" w:fill="FFFFFF"/>
+            <w:tcMar>
+              <w:top w:w="0" w:type="dxa"/>
+              <w:bottom w:w="0" w:type="dxa"/>
+              <w:left w:w="0" w:type="dxa"/>
+              <w:right w:w="0" w:type="dxa"/>
+            </w:tcMar>
+            <w:vAlign w:val="center"/>
+          </w:tcPr>
+          <w:p>
+            <w:pPr>
+              <w:jc w:val="center"/>
+              <w:spacing w:after="100" w:before="100" w:line="240"/>
+              <w:ind w:firstLine="0" w:left="100" w:right="100"/>
+            </w:pPr>
+            <w:r xmlns:w="http://schemas.openxmlformats.org/wordprocessingml/2006/main" xmlns:wp="http://schemas.openxmlformats.org/drawingml/2006/wordprocessingDrawing" xmlns:r="http://schemas.openxmlformats.org/officeDocument/2006/relationships" xmlns:w14="http://schemas.microsoft.com/office/word/2010/wordml">
+              <w:rPr>
+                <w:rFonts w:ascii="Arial" w:hAnsi="Arial" w:eastAsia="Arial" w:cs="Arial"/>
+                <w:sz w:val="22"/>
+                <w:szCs w:val="22"/>
+                <w:color w:val="000000"/>
+              </w:rPr>
+              <w:t xml:space="preserve"/>
+            </w:r>
+          </w:p>
+        </w:tc>
+      </w:tr>
+      <w:tr>
+        <w:trPr>
+          <w:cantSplit/>
+          <w:trHeight w:val="617" w:hRule="auto"/>
+        </w:trPr>
+        <w:tc>
+          <w:tcPr>
+            <w:tcBorders/>
+            <w:shd w:val="clear" w:color="auto" w:fill="FFFFFF"/>
+            <w:tcMar>
+              <w:top w:w="0" w:type="dxa"/>
+              <w:bottom w:w="0" w:type="dxa"/>
+              <w:left w:w="0" w:type="dxa"/>
+              <w:right w:w="0" w:type="dxa"/>
+            </w:tcMar>
+            <w:vAlign w:val="top"/>
+          </w:tcPr>
+          <w:p>
+            <w:pPr>
+              <w:jc w:val="left"/>
+              <w:spacing w:after="100" w:before="100" w:line="240"/>
+              <w:ind w:firstLine="0" w:left="300" w:right="100"/>
+            </w:pPr>
+            <w:r xmlns:w="http://schemas.openxmlformats.org/wordprocessingml/2006/main" xmlns:wp="http://schemas.openxmlformats.org/drawingml/2006/wordprocessingDrawing" xmlns:r="http://schemas.openxmlformats.org/officeDocument/2006/relationships" xmlns:w14="http://schemas.microsoft.com/office/word/2010/wordml">
+              <w:rPr>
+                <w:rFonts w:ascii="Arial" w:hAnsi="Arial" w:eastAsia="Arial" w:cs="Arial"/>
+                <w:sz w:val="22"/>
+                <w:szCs w:val="22"/>
+                <w:color w:val="000000"/>
+              </w:rPr>
+              <w:t xml:space="preserve">Mean (SD)</w:t>
+            </w:r>
+          </w:p>
+        </w:tc>
+        <w:tc>
+          <w:tcPr>
+            <w:tcBorders/>
+            <w:shd w:val="clear" w:color="auto" w:fill="FFFFFF"/>
+            <w:tcMar>
+              <w:top w:w="0" w:type="dxa"/>
+              <w:bottom w:w="0" w:type="dxa"/>
+              <w:left w:w="0" w:type="dxa"/>
+              <w:right w:w="0" w:type="dxa"/>
+            </w:tcMar>
+            <w:vAlign w:val="center"/>
+          </w:tcPr>
+          <w:p>
+            <w:pPr>
+              <w:jc w:val="center"/>
+              <w:spacing w:after="100" w:before="100" w:line="240"/>
+              <w:ind w:firstLine="0" w:left="100" w:right="100"/>
+            </w:pPr>
+            <w:r xmlns:w="http://schemas.openxmlformats.org/wordprocessingml/2006/main" xmlns:wp="http://schemas.openxmlformats.org/drawingml/2006/wordprocessingDrawing" xmlns:r="http://schemas.openxmlformats.org/officeDocument/2006/relationships" xmlns:w14="http://schemas.microsoft.com/office/word/2010/wordml">
+              <w:rPr>
+                <w:rFonts w:ascii="Arial" w:hAnsi="Arial" w:eastAsia="Arial" w:cs="Arial"/>
+                <w:sz w:val="22"/>
+                <w:szCs w:val="22"/>
+                <w:color w:val="000000"/>
+              </w:rPr>
+              <w:t xml:space="preserve"/>
+            </w:r>
+          </w:p>
+        </w:tc>
+        <w:tc>
+          <w:tcPr>
+            <w:tcBorders/>
+            <w:shd w:val="clear" w:color="auto" w:fill="FFFFFF"/>
+            <w:tcMar>
+              <w:top w:w="0" w:type="dxa"/>
+              <w:bottom w:w="0" w:type="dxa"/>
+              <w:left w:w="0" w:type="dxa"/>
+              <w:right w:w="0" w:type="dxa"/>
+            </w:tcMar>
+            <w:vAlign w:val="center"/>
+          </w:tcPr>
+          <w:p>
+            <w:pPr>
+              <w:jc w:val="center"/>
+              <w:spacing w:after="100" w:before="100" w:line="240"/>
+              <w:ind w:firstLine="0" w:left="100" w:right="100"/>
+            </w:pPr>
+            <w:r xmlns:w="http://schemas.openxmlformats.org/wordprocessingml/2006/main" xmlns:wp="http://schemas.openxmlformats.org/drawingml/2006/wordprocessingDrawing" xmlns:r="http://schemas.openxmlformats.org/officeDocument/2006/relationships" xmlns:w14="http://schemas.microsoft.com/office/word/2010/wordml">
+              <w:rPr>
+                <w:rFonts w:ascii="Arial" w:hAnsi="Arial" w:eastAsia="Arial" w:cs="Arial"/>
+                <w:sz w:val="22"/>
+                <w:szCs w:val="22"/>
+                <w:color w:val="000000"/>
+              </w:rPr>
+              <w:t xml:space="preserve">4,534 (3,888)</w:t>
             </w:r>
           </w:p>
         </w:tc>
@@ -3393,45 +4137,138 @@
             <w:pPr>
               <w:jc w:val="left"/>
               <w:spacing w:after="100" w:before="100" w:line="240"/>
-              <w:ind w:firstLine="0" w:left="100" w:right="100"/>
-            </w:pPr>
-            <w:r xmlns:w="http://schemas.openxmlformats.org/wordprocessingml/2006/main" xmlns:wp="http://schemas.openxmlformats.org/drawingml/2006/wordprocessingDrawing" xmlns:r="http://schemas.openxmlformats.org/officeDocument/2006/relationships" xmlns:w14="http://schemas.microsoft.com/office/word/2010/wordml">
-              <w:rPr>
-                <w:rFonts w:ascii="Arial" w:hAnsi="Arial" w:eastAsia="Arial" w:cs="Arial"/>
-                <w:sz w:val="22"/>
-                <w:szCs w:val="22"/>
-                <w:color w:val="000000"/>
-              </w:rPr>
-              <w:t xml:space="preserve">acre_change</w:t>
-            </w:r>
-          </w:p>
-        </w:tc>
-        <w:tc>
-          <w:tcPr>
-            <w:tcBorders/>
-            <w:shd w:val="clear" w:color="auto" w:fill="FFFFFF"/>
-            <w:tcMar>
-              <w:top w:w="0" w:type="dxa"/>
-              <w:bottom w:w="0" w:type="dxa"/>
-              <w:left w:w="0" w:type="dxa"/>
-              <w:right w:w="0" w:type="dxa"/>
-            </w:tcMar>
-            <w:vAlign w:val="center"/>
-          </w:tcPr>
-          <w:p>
-            <w:pPr>
-              <w:jc w:val="center"/>
-              <w:spacing w:after="100" w:before="100" w:line="240"/>
-              <w:ind w:firstLine="0" w:left="100" w:right="100"/>
-            </w:pPr>
-            <w:r xmlns:w="http://schemas.openxmlformats.org/wordprocessingml/2006/main" xmlns:wp="http://schemas.openxmlformats.org/drawingml/2006/wordprocessingDrawing" xmlns:r="http://schemas.openxmlformats.org/officeDocument/2006/relationships" xmlns:w14="http://schemas.microsoft.com/office/word/2010/wordml">
-              <w:rPr>
-                <w:rFonts w:ascii="Arial" w:hAnsi="Arial" w:eastAsia="Arial" w:cs="Arial"/>
-                <w:sz w:val="22"/>
-                <w:szCs w:val="22"/>
-                <w:color w:val="000000"/>
-              </w:rPr>
-              <w:t xml:space="preserve">22</w:t>
+              <w:ind w:firstLine="0" w:left="300" w:right="100"/>
+            </w:pPr>
+            <w:r xmlns:w="http://schemas.openxmlformats.org/wordprocessingml/2006/main" xmlns:wp="http://schemas.openxmlformats.org/drawingml/2006/wordprocessingDrawing" xmlns:r="http://schemas.openxmlformats.org/officeDocument/2006/relationships" xmlns:w14="http://schemas.microsoft.com/office/word/2010/wordml">
+              <w:rPr>
+                <w:rFonts w:ascii="Arial" w:hAnsi="Arial" w:eastAsia="Arial" w:cs="Arial"/>
+                <w:sz w:val="22"/>
+                <w:szCs w:val="22"/>
+                <w:color w:val="000000"/>
+              </w:rPr>
+              <w:t xml:space="preserve">Range</w:t>
+            </w:r>
+          </w:p>
+        </w:tc>
+        <w:tc>
+          <w:tcPr>
+            <w:tcBorders/>
+            <w:shd w:val="clear" w:color="auto" w:fill="FFFFFF"/>
+            <w:tcMar>
+              <w:top w:w="0" w:type="dxa"/>
+              <w:bottom w:w="0" w:type="dxa"/>
+              <w:left w:w="0" w:type="dxa"/>
+              <w:right w:w="0" w:type="dxa"/>
+            </w:tcMar>
+            <w:vAlign w:val="center"/>
+          </w:tcPr>
+          <w:p>
+            <w:pPr>
+              <w:jc w:val="center"/>
+              <w:spacing w:after="100" w:before="100" w:line="240"/>
+              <w:ind w:firstLine="0" w:left="100" w:right="100"/>
+            </w:pPr>
+            <w:r xmlns:w="http://schemas.openxmlformats.org/wordprocessingml/2006/main" xmlns:wp="http://schemas.openxmlformats.org/drawingml/2006/wordprocessingDrawing" xmlns:r="http://schemas.openxmlformats.org/officeDocument/2006/relationships" xmlns:w14="http://schemas.microsoft.com/office/word/2010/wordml">
+              <w:rPr>
+                <w:rFonts w:ascii="Arial" w:hAnsi="Arial" w:eastAsia="Arial" w:cs="Arial"/>
+                <w:sz w:val="22"/>
+                <w:szCs w:val="22"/>
+                <w:color w:val="000000"/>
+              </w:rPr>
+              <w:t xml:space="preserve"/>
+            </w:r>
+          </w:p>
+        </w:tc>
+        <w:tc>
+          <w:tcPr>
+            <w:tcBorders/>
+            <w:shd w:val="clear" w:color="auto" w:fill="FFFFFF"/>
+            <w:tcMar>
+              <w:top w:w="0" w:type="dxa"/>
+              <w:bottom w:w="0" w:type="dxa"/>
+              <w:left w:w="0" w:type="dxa"/>
+              <w:right w:w="0" w:type="dxa"/>
+            </w:tcMar>
+            <w:vAlign w:val="center"/>
+          </w:tcPr>
+          <w:p>
+            <w:pPr>
+              <w:jc w:val="center"/>
+              <w:spacing w:after="100" w:before="100" w:line="240"/>
+              <w:ind w:firstLine="0" w:left="100" w:right="100"/>
+            </w:pPr>
+            <w:r xmlns:w="http://schemas.openxmlformats.org/wordprocessingml/2006/main" xmlns:wp="http://schemas.openxmlformats.org/drawingml/2006/wordprocessingDrawing" xmlns:r="http://schemas.openxmlformats.org/officeDocument/2006/relationships" xmlns:w14="http://schemas.microsoft.com/office/word/2010/wordml">
+              <w:rPr>
+                <w:rFonts w:ascii="Arial" w:hAnsi="Arial" w:eastAsia="Arial" w:cs="Arial"/>
+                <w:sz w:val="22"/>
+                <w:szCs w:val="22"/>
+                <w:color w:val="000000"/>
+              </w:rPr>
+              <w:t xml:space="preserve">665, 14,982</w:t>
+            </w:r>
+          </w:p>
+        </w:tc>
+      </w:tr>
+      <w:tr>
+        <w:trPr>
+          <w:cantSplit/>
+          <w:trHeight w:val="571" w:hRule="auto"/>
+        </w:trPr>
+        <w:tc>
+          <w:tcPr>
+            <w:tcBorders/>
+            <w:shd w:val="clear" w:color="auto" w:fill="FFFFFF"/>
+            <w:tcMar>
+              <w:top w:w="0" w:type="dxa"/>
+              <w:bottom w:w="0" w:type="dxa"/>
+              <w:left w:w="0" w:type="dxa"/>
+              <w:right w:w="0" w:type="dxa"/>
+            </w:tcMar>
+            <w:vAlign w:val="top"/>
+          </w:tcPr>
+          <w:p>
+            <w:pPr>
+              <w:jc w:val="left"/>
+              <w:spacing w:after="100" w:before="100" w:line="240"/>
+              <w:ind w:firstLine="0" w:left="100" w:right="100"/>
+            </w:pPr>
+            <w:r xmlns:w="http://schemas.openxmlformats.org/wordprocessingml/2006/main" xmlns:wp="http://schemas.openxmlformats.org/drawingml/2006/wordprocessingDrawing" xmlns:r="http://schemas.openxmlformats.org/officeDocument/2006/relationships" xmlns:w14="http://schemas.microsoft.com/office/word/2010/wordml">
+              <w:rPr>
+                <w:rFonts w:ascii="Arial" w:hAnsi="Arial" w:eastAsia="Arial" w:cs="Arial"/>
+                <w:sz w:val="22"/>
+                <w:szCs w:val="22"/>
+                <w:color w:val="000000"/>
+              </w:rPr>
+              <w:t xml:space="preserve">totalWTPnonlocal</w:t>
+            </w:r>
+          </w:p>
+        </w:tc>
+        <w:tc>
+          <w:tcPr>
+            <w:tcBorders/>
+            <w:shd w:val="clear" w:color="auto" w:fill="FFFFFF"/>
+            <w:tcMar>
+              <w:top w:w="0" w:type="dxa"/>
+              <w:bottom w:w="0" w:type="dxa"/>
+              <w:left w:w="0" w:type="dxa"/>
+              <w:right w:w="0" w:type="dxa"/>
+            </w:tcMar>
+            <w:vAlign w:val="center"/>
+          </w:tcPr>
+          <w:p>
+            <w:pPr>
+              <w:jc w:val="center"/>
+              <w:spacing w:after="100" w:before="100" w:line="240"/>
+              <w:ind w:firstLine="0" w:left="100" w:right="100"/>
+            </w:pPr>
+            <w:r xmlns:w="http://schemas.openxmlformats.org/wordprocessingml/2006/main" xmlns:wp="http://schemas.openxmlformats.org/drawingml/2006/wordprocessingDrawing" xmlns:r="http://schemas.openxmlformats.org/officeDocument/2006/relationships" xmlns:w14="http://schemas.microsoft.com/office/word/2010/wordml">
+              <w:rPr>
+                <w:rFonts w:ascii="Arial" w:hAnsi="Arial" w:eastAsia="Arial" w:cs="Arial"/>
+                <w:sz w:val="22"/>
+                <w:szCs w:val="22"/>
+                <w:color w:val="000000"/>
+              </w:rPr>
+              <w:t xml:space="preserve">19</w:t>
             </w:r>
           </w:p>
         </w:tc>
@@ -3553,7 +4390,7 @@
                 <w:szCs w:val="22"/>
                 <w:color w:val="000000"/>
               </w:rPr>
-              <w:t xml:space="preserve">5,163 (4,072)</w:t>
+              <w:t xml:space="preserve">5,557,507 (1,685,321)</w:t>
             </w:r>
           </w:p>
         </w:tc>
@@ -3646,7 +4483,7 @@
                 <w:szCs w:val="22"/>
                 <w:color w:val="000000"/>
               </w:rPr>
-              <w:t xml:space="preserve">928, 16,206</w:t>
+              <w:t xml:space="preserve">2,892,702, 8,664,938</w:t>
             </w:r>
           </w:p>
         </w:tc>
@@ -3654,7 +4491,7 @@
       <w:tr>
         <w:trPr>
           <w:cantSplit/>
-          <w:trHeight w:val="572" w:hRule="auto"/>
+          <w:trHeight w:val="612" w:hRule="auto"/>
         </w:trPr>
         <w:tc>
           <w:tcPr>
@@ -3681,36 +4518,36 @@
                 <w:szCs w:val="22"/>
                 <w:color w:val="000000"/>
               </w:rPr>
-              <w:t xml:space="preserve">fit</w:t>
-            </w:r>
-          </w:p>
-        </w:tc>
-        <w:tc>
-          <w:tcPr>
-            <w:tcBorders/>
-            <w:shd w:val="clear" w:color="auto" w:fill="FFFFFF"/>
-            <w:tcMar>
-              <w:top w:w="0" w:type="dxa"/>
-              <w:bottom w:w="0" w:type="dxa"/>
-              <w:left w:w="0" w:type="dxa"/>
-              <w:right w:w="0" w:type="dxa"/>
-            </w:tcMar>
-            <w:vAlign w:val="center"/>
-          </w:tcPr>
-          <w:p>
-            <w:pPr>
-              <w:jc w:val="center"/>
-              <w:spacing w:after="100" w:before="100" w:line="240"/>
-              <w:ind w:firstLine="0" w:left="100" w:right="100"/>
-            </w:pPr>
-            <w:r xmlns:w="http://schemas.openxmlformats.org/wordprocessingml/2006/main" xmlns:wp="http://schemas.openxmlformats.org/drawingml/2006/wordprocessingDrawing" xmlns:r="http://schemas.openxmlformats.org/officeDocument/2006/relationships" xmlns:w14="http://schemas.microsoft.com/office/word/2010/wordml">
-              <w:rPr>
-                <w:rFonts w:ascii="Arial" w:hAnsi="Arial" w:eastAsia="Arial" w:cs="Arial"/>
-                <w:sz w:val="22"/>
-                <w:szCs w:val="22"/>
-                <w:color w:val="000000"/>
-              </w:rPr>
-              <w:t xml:space="preserve">22</w:t>
+              <w:t xml:space="preserve">totalWTPprovince</w:t>
+            </w:r>
+          </w:p>
+        </w:tc>
+        <w:tc>
+          <w:tcPr>
+            <w:tcBorders/>
+            <w:shd w:val="clear" w:color="auto" w:fill="FFFFFF"/>
+            <w:tcMar>
+              <w:top w:w="0" w:type="dxa"/>
+              <w:bottom w:w="0" w:type="dxa"/>
+              <w:left w:w="0" w:type="dxa"/>
+              <w:right w:w="0" w:type="dxa"/>
+            </w:tcMar>
+            <w:vAlign w:val="center"/>
+          </w:tcPr>
+          <w:p>
+            <w:pPr>
+              <w:jc w:val="center"/>
+              <w:spacing w:after="100" w:before="100" w:line="240"/>
+              <w:ind w:firstLine="0" w:left="100" w:right="100"/>
+            </w:pPr>
+            <w:r xmlns:w="http://schemas.openxmlformats.org/wordprocessingml/2006/main" xmlns:wp="http://schemas.openxmlformats.org/drawingml/2006/wordprocessingDrawing" xmlns:r="http://schemas.openxmlformats.org/officeDocument/2006/relationships" xmlns:w14="http://schemas.microsoft.com/office/word/2010/wordml">
+              <w:rPr>
+                <w:rFonts w:ascii="Arial" w:hAnsi="Arial" w:eastAsia="Arial" w:cs="Arial"/>
+                <w:sz w:val="22"/>
+                <w:szCs w:val="22"/>
+                <w:color w:val="000000"/>
+              </w:rPr>
+              <w:t xml:space="preserve">19</w:t>
             </w:r>
           </w:p>
         </w:tc>
@@ -3832,7 +4669,7 @@
                 <w:szCs w:val="22"/>
                 <w:color w:val="000000"/>
               </w:rPr>
-              <w:t xml:space="preserve">1.63 (0.38)</w:t>
+              <w:t xml:space="preserve">5,562,041 (1,686,363)</w:t>
             </w:r>
           </w:p>
         </w:tc>
@@ -3844,1122 +4681,6 @@
         </w:trPr>
         <w:tc>
           <w:tcPr>
-            <w:tcBorders/>
-            <w:shd w:val="clear" w:color="auto" w:fill="FFFFFF"/>
-            <w:tcMar>
-              <w:top w:w="0" w:type="dxa"/>
-              <w:bottom w:w="0" w:type="dxa"/>
-              <w:left w:w="0" w:type="dxa"/>
-              <w:right w:w="0" w:type="dxa"/>
-            </w:tcMar>
-            <w:vAlign w:val="top"/>
-          </w:tcPr>
-          <w:p>
-            <w:pPr>
-              <w:jc w:val="left"/>
-              <w:spacing w:after="100" w:before="100" w:line="240"/>
-              <w:ind w:firstLine="0" w:left="300" w:right="100"/>
-            </w:pPr>
-            <w:r xmlns:w="http://schemas.openxmlformats.org/wordprocessingml/2006/main" xmlns:wp="http://schemas.openxmlformats.org/drawingml/2006/wordprocessingDrawing" xmlns:r="http://schemas.openxmlformats.org/officeDocument/2006/relationships" xmlns:w14="http://schemas.microsoft.com/office/word/2010/wordml">
-              <w:rPr>
-                <w:rFonts w:ascii="Arial" w:hAnsi="Arial" w:eastAsia="Arial" w:cs="Arial"/>
-                <w:sz w:val="22"/>
-                <w:szCs w:val="22"/>
-                <w:color w:val="000000"/>
-              </w:rPr>
-              <w:t xml:space="preserve">Range</w:t>
-            </w:r>
-          </w:p>
-        </w:tc>
-        <w:tc>
-          <w:tcPr>
-            <w:tcBorders/>
-            <w:shd w:val="clear" w:color="auto" w:fill="FFFFFF"/>
-            <w:tcMar>
-              <w:top w:w="0" w:type="dxa"/>
-              <w:bottom w:w="0" w:type="dxa"/>
-              <w:left w:w="0" w:type="dxa"/>
-              <w:right w:w="0" w:type="dxa"/>
-            </w:tcMar>
-            <w:vAlign w:val="center"/>
-          </w:tcPr>
-          <w:p>
-            <w:pPr>
-              <w:jc w:val="center"/>
-              <w:spacing w:after="100" w:before="100" w:line="240"/>
-              <w:ind w:firstLine="0" w:left="100" w:right="100"/>
-            </w:pPr>
-            <w:r xmlns:w="http://schemas.openxmlformats.org/wordprocessingml/2006/main" xmlns:wp="http://schemas.openxmlformats.org/drawingml/2006/wordprocessingDrawing" xmlns:r="http://schemas.openxmlformats.org/officeDocument/2006/relationships" xmlns:w14="http://schemas.microsoft.com/office/word/2010/wordml">
-              <w:rPr>
-                <w:rFonts w:ascii="Arial" w:hAnsi="Arial" w:eastAsia="Arial" w:cs="Arial"/>
-                <w:sz w:val="22"/>
-                <w:szCs w:val="22"/>
-                <w:color w:val="000000"/>
-              </w:rPr>
-              <w:t xml:space="preserve"/>
-            </w:r>
-          </w:p>
-        </w:tc>
-        <w:tc>
-          <w:tcPr>
-            <w:tcBorders/>
-            <w:shd w:val="clear" w:color="auto" w:fill="FFFFFF"/>
-            <w:tcMar>
-              <w:top w:w="0" w:type="dxa"/>
-              <w:bottom w:w="0" w:type="dxa"/>
-              <w:left w:w="0" w:type="dxa"/>
-              <w:right w:w="0" w:type="dxa"/>
-            </w:tcMar>
-            <w:vAlign w:val="center"/>
-          </w:tcPr>
-          <w:p>
-            <w:pPr>
-              <w:jc w:val="center"/>
-              <w:spacing w:after="100" w:before="100" w:line="240"/>
-              <w:ind w:firstLine="0" w:left="100" w:right="100"/>
-            </w:pPr>
-            <w:r xmlns:w="http://schemas.openxmlformats.org/wordprocessingml/2006/main" xmlns:wp="http://schemas.openxmlformats.org/drawingml/2006/wordprocessingDrawing" xmlns:r="http://schemas.openxmlformats.org/officeDocument/2006/relationships" xmlns:w14="http://schemas.microsoft.com/office/word/2010/wordml">
-              <w:rPr>
-                <w:rFonts w:ascii="Arial" w:hAnsi="Arial" w:eastAsia="Arial" w:cs="Arial"/>
-                <w:sz w:val="22"/>
-                <w:szCs w:val="22"/>
-                <w:color w:val="000000"/>
-              </w:rPr>
-              <w:t xml:space="preserve">0.99, 2.28</w:t>
-            </w:r>
-          </w:p>
-        </w:tc>
-      </w:tr>
-      <w:tr>
-        <w:trPr>
-          <w:cantSplit/>
-          <w:trHeight w:val="614" w:hRule="auto"/>
-        </w:trPr>
-        <w:tc>
-          <w:tcPr>
-            <w:tcBorders/>
-            <w:shd w:val="clear" w:color="auto" w:fill="FFFFFF"/>
-            <w:tcMar>
-              <w:top w:w="0" w:type="dxa"/>
-              <w:bottom w:w="0" w:type="dxa"/>
-              <w:left w:w="0" w:type="dxa"/>
-              <w:right w:w="0" w:type="dxa"/>
-            </w:tcMar>
-            <w:vAlign w:val="top"/>
-          </w:tcPr>
-          <w:p>
-            <w:pPr>
-              <w:jc w:val="left"/>
-              <w:spacing w:after="100" w:before="100" w:line="240"/>
-              <w:ind w:firstLine="0" w:left="100" w:right="100"/>
-            </w:pPr>
-            <w:r xmlns:w="http://schemas.openxmlformats.org/wordprocessingml/2006/main" xmlns:wp="http://schemas.openxmlformats.org/drawingml/2006/wordprocessingDrawing" xmlns:r="http://schemas.openxmlformats.org/officeDocument/2006/relationships" xmlns:w14="http://schemas.microsoft.com/office/word/2010/wordml">
-              <w:rPr>
-                <w:rFonts w:ascii="Arial" w:hAnsi="Arial" w:eastAsia="Arial" w:cs="Arial"/>
-                <w:sz w:val="22"/>
-                <w:szCs w:val="22"/>
-                <w:color w:val="000000"/>
-              </w:rPr>
-              <w:t xml:space="preserve">outsidephjv_wtp</w:t>
-            </w:r>
-          </w:p>
-        </w:tc>
-        <w:tc>
-          <w:tcPr>
-            <w:tcBorders/>
-            <w:shd w:val="clear" w:color="auto" w:fill="FFFFFF"/>
-            <w:tcMar>
-              <w:top w:w="0" w:type="dxa"/>
-              <w:bottom w:w="0" w:type="dxa"/>
-              <w:left w:w="0" w:type="dxa"/>
-              <w:right w:w="0" w:type="dxa"/>
-            </w:tcMar>
-            <w:vAlign w:val="center"/>
-          </w:tcPr>
-          <w:p>
-            <w:pPr>
-              <w:jc w:val="center"/>
-              <w:spacing w:after="100" w:before="100" w:line="240"/>
-              <w:ind w:firstLine="0" w:left="100" w:right="100"/>
-            </w:pPr>
-            <w:r xmlns:w="http://schemas.openxmlformats.org/wordprocessingml/2006/main" xmlns:wp="http://schemas.openxmlformats.org/drawingml/2006/wordprocessingDrawing" xmlns:r="http://schemas.openxmlformats.org/officeDocument/2006/relationships" xmlns:w14="http://schemas.microsoft.com/office/word/2010/wordml">
-              <w:rPr>
-                <w:rFonts w:ascii="Arial" w:hAnsi="Arial" w:eastAsia="Arial" w:cs="Arial"/>
-                <w:sz w:val="22"/>
-                <w:szCs w:val="22"/>
-                <w:color w:val="000000"/>
-              </w:rPr>
-              <w:t xml:space="preserve">22</w:t>
-            </w:r>
-          </w:p>
-        </w:tc>
-        <w:tc>
-          <w:tcPr>
-            <w:tcBorders/>
-            <w:shd w:val="clear" w:color="auto" w:fill="FFFFFF"/>
-            <w:tcMar>
-              <w:top w:w="0" w:type="dxa"/>
-              <w:bottom w:w="0" w:type="dxa"/>
-              <w:left w:w="0" w:type="dxa"/>
-              <w:right w:w="0" w:type="dxa"/>
-            </w:tcMar>
-            <w:vAlign w:val="center"/>
-          </w:tcPr>
-          <w:p>
-            <w:pPr>
-              <w:jc w:val="center"/>
-              <w:spacing w:after="100" w:before="100" w:line="240"/>
-              <w:ind w:firstLine="0" w:left="100" w:right="100"/>
-            </w:pPr>
-            <w:r xmlns:w="http://schemas.openxmlformats.org/wordprocessingml/2006/main" xmlns:wp="http://schemas.openxmlformats.org/drawingml/2006/wordprocessingDrawing" xmlns:r="http://schemas.openxmlformats.org/officeDocument/2006/relationships" xmlns:w14="http://schemas.microsoft.com/office/word/2010/wordml">
-              <w:rPr>
-                <w:rFonts w:ascii="Arial" w:hAnsi="Arial" w:eastAsia="Arial" w:cs="Arial"/>
-                <w:sz w:val="22"/>
-                <w:szCs w:val="22"/>
-                <w:color w:val="000000"/>
-              </w:rPr>
-              <w:t xml:space="preserve"/>
-            </w:r>
-          </w:p>
-        </w:tc>
-      </w:tr>
-      <w:tr>
-        <w:trPr>
-          <w:cantSplit/>
-          <w:trHeight w:val="617" w:hRule="auto"/>
-        </w:trPr>
-        <w:tc>
-          <w:tcPr>
-            <w:tcBorders/>
-            <w:shd w:val="clear" w:color="auto" w:fill="FFFFFF"/>
-            <w:tcMar>
-              <w:top w:w="0" w:type="dxa"/>
-              <w:bottom w:w="0" w:type="dxa"/>
-              <w:left w:w="0" w:type="dxa"/>
-              <w:right w:w="0" w:type="dxa"/>
-            </w:tcMar>
-            <w:vAlign w:val="top"/>
-          </w:tcPr>
-          <w:p>
-            <w:pPr>
-              <w:jc w:val="left"/>
-              <w:spacing w:after="100" w:before="100" w:line="240"/>
-              <w:ind w:firstLine="0" w:left="300" w:right="100"/>
-            </w:pPr>
-            <w:r xmlns:w="http://schemas.openxmlformats.org/wordprocessingml/2006/main" xmlns:wp="http://schemas.openxmlformats.org/drawingml/2006/wordprocessingDrawing" xmlns:r="http://schemas.openxmlformats.org/officeDocument/2006/relationships" xmlns:w14="http://schemas.microsoft.com/office/word/2010/wordml">
-              <w:rPr>
-                <w:rFonts w:ascii="Arial" w:hAnsi="Arial" w:eastAsia="Arial" w:cs="Arial"/>
-                <w:sz w:val="22"/>
-                <w:szCs w:val="22"/>
-                <w:color w:val="000000"/>
-              </w:rPr>
-              <w:t xml:space="preserve">Mean (SD)</w:t>
-            </w:r>
-          </w:p>
-        </w:tc>
-        <w:tc>
-          <w:tcPr>
-            <w:tcBorders/>
-            <w:shd w:val="clear" w:color="auto" w:fill="FFFFFF"/>
-            <w:tcMar>
-              <w:top w:w="0" w:type="dxa"/>
-              <w:bottom w:w="0" w:type="dxa"/>
-              <w:left w:w="0" w:type="dxa"/>
-              <w:right w:w="0" w:type="dxa"/>
-            </w:tcMar>
-            <w:vAlign w:val="center"/>
-          </w:tcPr>
-          <w:p>
-            <w:pPr>
-              <w:jc w:val="center"/>
-              <w:spacing w:after="100" w:before="100" w:line="240"/>
-              <w:ind w:firstLine="0" w:left="100" w:right="100"/>
-            </w:pPr>
-            <w:r xmlns:w="http://schemas.openxmlformats.org/wordprocessingml/2006/main" xmlns:wp="http://schemas.openxmlformats.org/drawingml/2006/wordprocessingDrawing" xmlns:r="http://schemas.openxmlformats.org/officeDocument/2006/relationships" xmlns:w14="http://schemas.microsoft.com/office/word/2010/wordml">
-              <w:rPr>
-                <w:rFonts w:ascii="Arial" w:hAnsi="Arial" w:eastAsia="Arial" w:cs="Arial"/>
-                <w:sz w:val="22"/>
-                <w:szCs w:val="22"/>
-                <w:color w:val="000000"/>
-              </w:rPr>
-              <w:t xml:space="preserve"/>
-            </w:r>
-          </w:p>
-        </w:tc>
-        <w:tc>
-          <w:tcPr>
-            <w:tcBorders/>
-            <w:shd w:val="clear" w:color="auto" w:fill="FFFFFF"/>
-            <w:tcMar>
-              <w:top w:w="0" w:type="dxa"/>
-              <w:bottom w:w="0" w:type="dxa"/>
-              <w:left w:w="0" w:type="dxa"/>
-              <w:right w:w="0" w:type="dxa"/>
-            </w:tcMar>
-            <w:vAlign w:val="center"/>
-          </w:tcPr>
-          <w:p>
-            <w:pPr>
-              <w:jc w:val="center"/>
-              <w:spacing w:after="100" w:before="100" w:line="240"/>
-              <w:ind w:firstLine="0" w:left="100" w:right="100"/>
-            </w:pPr>
-            <w:r xmlns:w="http://schemas.openxmlformats.org/wordprocessingml/2006/main" xmlns:wp="http://schemas.openxmlformats.org/drawingml/2006/wordprocessingDrawing" xmlns:r="http://schemas.openxmlformats.org/officeDocument/2006/relationships" xmlns:w14="http://schemas.microsoft.com/office/word/2010/wordml">
-              <w:rPr>
-                <w:rFonts w:ascii="Arial" w:hAnsi="Arial" w:eastAsia="Arial" w:cs="Arial"/>
-                <w:sz w:val="22"/>
-                <w:szCs w:val="22"/>
-                <w:color w:val="000000"/>
-              </w:rPr>
-              <w:t xml:space="preserve">5.46 (1.99)</w:t>
-            </w:r>
-          </w:p>
-        </w:tc>
-      </w:tr>
-      <w:tr>
-        <w:trPr>
-          <w:cantSplit/>
-          <w:trHeight w:val="614" w:hRule="auto"/>
-        </w:trPr>
-        <w:tc>
-          <w:tcPr>
-            <w:tcBorders/>
-            <w:shd w:val="clear" w:color="auto" w:fill="FFFFFF"/>
-            <w:tcMar>
-              <w:top w:w="0" w:type="dxa"/>
-              <w:bottom w:w="0" w:type="dxa"/>
-              <w:left w:w="0" w:type="dxa"/>
-              <w:right w:w="0" w:type="dxa"/>
-            </w:tcMar>
-            <w:vAlign w:val="top"/>
-          </w:tcPr>
-          <w:p>
-            <w:pPr>
-              <w:jc w:val="left"/>
-              <w:spacing w:after="100" w:before="100" w:line="240"/>
-              <w:ind w:firstLine="0" w:left="300" w:right="100"/>
-            </w:pPr>
-            <w:r xmlns:w="http://schemas.openxmlformats.org/wordprocessingml/2006/main" xmlns:wp="http://schemas.openxmlformats.org/drawingml/2006/wordprocessingDrawing" xmlns:r="http://schemas.openxmlformats.org/officeDocument/2006/relationships" xmlns:w14="http://schemas.microsoft.com/office/word/2010/wordml">
-              <w:rPr>
-                <w:rFonts w:ascii="Arial" w:hAnsi="Arial" w:eastAsia="Arial" w:cs="Arial"/>
-                <w:sz w:val="22"/>
-                <w:szCs w:val="22"/>
-                <w:color w:val="000000"/>
-              </w:rPr>
-              <w:t xml:space="preserve">Range</w:t>
-            </w:r>
-          </w:p>
-        </w:tc>
-        <w:tc>
-          <w:tcPr>
-            <w:tcBorders/>
-            <w:shd w:val="clear" w:color="auto" w:fill="FFFFFF"/>
-            <w:tcMar>
-              <w:top w:w="0" w:type="dxa"/>
-              <w:bottom w:w="0" w:type="dxa"/>
-              <w:left w:w="0" w:type="dxa"/>
-              <w:right w:w="0" w:type="dxa"/>
-            </w:tcMar>
-            <w:vAlign w:val="center"/>
-          </w:tcPr>
-          <w:p>
-            <w:pPr>
-              <w:jc w:val="center"/>
-              <w:spacing w:after="100" w:before="100" w:line="240"/>
-              <w:ind w:firstLine="0" w:left="100" w:right="100"/>
-            </w:pPr>
-            <w:r xmlns:w="http://schemas.openxmlformats.org/wordprocessingml/2006/main" xmlns:wp="http://schemas.openxmlformats.org/drawingml/2006/wordprocessingDrawing" xmlns:r="http://schemas.openxmlformats.org/officeDocument/2006/relationships" xmlns:w14="http://schemas.microsoft.com/office/word/2010/wordml">
-              <w:rPr>
-                <w:rFonts w:ascii="Arial" w:hAnsi="Arial" w:eastAsia="Arial" w:cs="Arial"/>
-                <w:sz w:val="22"/>
-                <w:szCs w:val="22"/>
-                <w:color w:val="000000"/>
-              </w:rPr>
-              <w:t xml:space="preserve"/>
-            </w:r>
-          </w:p>
-        </w:tc>
-        <w:tc>
-          <w:tcPr>
-            <w:tcBorders/>
-            <w:shd w:val="clear" w:color="auto" w:fill="FFFFFF"/>
-            <w:tcMar>
-              <w:top w:w="0" w:type="dxa"/>
-              <w:bottom w:w="0" w:type="dxa"/>
-              <w:left w:w="0" w:type="dxa"/>
-              <w:right w:w="0" w:type="dxa"/>
-            </w:tcMar>
-            <w:vAlign w:val="center"/>
-          </w:tcPr>
-          <w:p>
-            <w:pPr>
-              <w:jc w:val="center"/>
-              <w:spacing w:after="100" w:before="100" w:line="240"/>
-              <w:ind w:firstLine="0" w:left="100" w:right="100"/>
-            </w:pPr>
-            <w:r xmlns:w="http://schemas.openxmlformats.org/wordprocessingml/2006/main" xmlns:wp="http://schemas.openxmlformats.org/drawingml/2006/wordprocessingDrawing" xmlns:r="http://schemas.openxmlformats.org/officeDocument/2006/relationships" xmlns:w14="http://schemas.microsoft.com/office/word/2010/wordml">
-              <w:rPr>
-                <w:rFonts w:ascii="Arial" w:hAnsi="Arial" w:eastAsia="Arial" w:cs="Arial"/>
-                <w:sz w:val="22"/>
-                <w:szCs w:val="22"/>
-                <w:color w:val="000000"/>
-              </w:rPr>
-              <w:t xml:space="preserve">2.70, 9.79</w:t>
-            </w:r>
-          </w:p>
-        </w:tc>
-      </w:tr>
-      <w:tr>
-        <w:trPr>
-          <w:cantSplit/>
-          <w:trHeight w:val="571" w:hRule="auto"/>
-        </w:trPr>
-        <w:tc>
-          <w:tcPr>
-            <w:tcBorders/>
-            <w:shd w:val="clear" w:color="auto" w:fill="FFFFFF"/>
-            <w:tcMar>
-              <w:top w:w="0" w:type="dxa"/>
-              <w:bottom w:w="0" w:type="dxa"/>
-              <w:left w:w="0" w:type="dxa"/>
-              <w:right w:w="0" w:type="dxa"/>
-            </w:tcMar>
-            <w:vAlign w:val="top"/>
-          </w:tcPr>
-          <w:p>
-            <w:pPr>
-              <w:jc w:val="left"/>
-              <w:spacing w:after="100" w:before="100" w:line="240"/>
-              <w:ind w:firstLine="0" w:left="100" w:right="100"/>
-            </w:pPr>
-            <w:r xmlns:w="http://schemas.openxmlformats.org/wordprocessingml/2006/main" xmlns:wp="http://schemas.openxmlformats.org/drawingml/2006/wordprocessingDrawing" xmlns:r="http://schemas.openxmlformats.org/officeDocument/2006/relationships" xmlns:w14="http://schemas.microsoft.com/office/word/2010/wordml">
-              <w:rPr>
-                <w:rFonts w:ascii="Arial" w:hAnsi="Arial" w:eastAsia="Arial" w:cs="Arial"/>
-                <w:sz w:val="22"/>
-                <w:szCs w:val="22"/>
-                <w:color w:val="000000"/>
-              </w:rPr>
-              <w:t xml:space="preserve">totalWTPlocal</w:t>
-            </w:r>
-          </w:p>
-        </w:tc>
-        <w:tc>
-          <w:tcPr>
-            <w:tcBorders/>
-            <w:shd w:val="clear" w:color="auto" w:fill="FFFFFF"/>
-            <w:tcMar>
-              <w:top w:w="0" w:type="dxa"/>
-              <w:bottom w:w="0" w:type="dxa"/>
-              <w:left w:w="0" w:type="dxa"/>
-              <w:right w:w="0" w:type="dxa"/>
-            </w:tcMar>
-            <w:vAlign w:val="center"/>
-          </w:tcPr>
-          <w:p>
-            <w:pPr>
-              <w:jc w:val="center"/>
-              <w:spacing w:after="100" w:before="100" w:line="240"/>
-              <w:ind w:firstLine="0" w:left="100" w:right="100"/>
-            </w:pPr>
-            <w:r xmlns:w="http://schemas.openxmlformats.org/wordprocessingml/2006/main" xmlns:wp="http://schemas.openxmlformats.org/drawingml/2006/wordprocessingDrawing" xmlns:r="http://schemas.openxmlformats.org/officeDocument/2006/relationships" xmlns:w14="http://schemas.microsoft.com/office/word/2010/wordml">
-              <w:rPr>
-                <w:rFonts w:ascii="Arial" w:hAnsi="Arial" w:eastAsia="Arial" w:cs="Arial"/>
-                <w:sz w:val="22"/>
-                <w:szCs w:val="22"/>
-                <w:color w:val="000000"/>
-              </w:rPr>
-              <w:t xml:space="preserve">22</w:t>
-            </w:r>
-          </w:p>
-        </w:tc>
-        <w:tc>
-          <w:tcPr>
-            <w:tcBorders/>
-            <w:shd w:val="clear" w:color="auto" w:fill="FFFFFF"/>
-            <w:tcMar>
-              <w:top w:w="0" w:type="dxa"/>
-              <w:bottom w:w="0" w:type="dxa"/>
-              <w:left w:w="0" w:type="dxa"/>
-              <w:right w:w="0" w:type="dxa"/>
-            </w:tcMar>
-            <w:vAlign w:val="center"/>
-          </w:tcPr>
-          <w:p>
-            <w:pPr>
-              <w:jc w:val="center"/>
-              <w:spacing w:after="100" w:before="100" w:line="240"/>
-              <w:ind w:firstLine="0" w:left="100" w:right="100"/>
-            </w:pPr>
-            <w:r xmlns:w="http://schemas.openxmlformats.org/wordprocessingml/2006/main" xmlns:wp="http://schemas.openxmlformats.org/drawingml/2006/wordprocessingDrawing" xmlns:r="http://schemas.openxmlformats.org/officeDocument/2006/relationships" xmlns:w14="http://schemas.microsoft.com/office/word/2010/wordml">
-              <w:rPr>
-                <w:rFonts w:ascii="Arial" w:hAnsi="Arial" w:eastAsia="Arial" w:cs="Arial"/>
-                <w:sz w:val="22"/>
-                <w:szCs w:val="22"/>
-                <w:color w:val="000000"/>
-              </w:rPr>
-              <w:t xml:space="preserve"/>
-            </w:r>
-          </w:p>
-        </w:tc>
-      </w:tr>
-      <w:tr>
-        <w:trPr>
-          <w:cantSplit/>
-          <w:trHeight w:val="617" w:hRule="auto"/>
-        </w:trPr>
-        <w:tc>
-          <w:tcPr>
-            <w:tcBorders/>
-            <w:shd w:val="clear" w:color="auto" w:fill="FFFFFF"/>
-            <w:tcMar>
-              <w:top w:w="0" w:type="dxa"/>
-              <w:bottom w:w="0" w:type="dxa"/>
-              <w:left w:w="0" w:type="dxa"/>
-              <w:right w:w="0" w:type="dxa"/>
-            </w:tcMar>
-            <w:vAlign w:val="top"/>
-          </w:tcPr>
-          <w:p>
-            <w:pPr>
-              <w:jc w:val="left"/>
-              <w:spacing w:after="100" w:before="100" w:line="240"/>
-              <w:ind w:firstLine="0" w:left="300" w:right="100"/>
-            </w:pPr>
-            <w:r xmlns:w="http://schemas.openxmlformats.org/wordprocessingml/2006/main" xmlns:wp="http://schemas.openxmlformats.org/drawingml/2006/wordprocessingDrawing" xmlns:r="http://schemas.openxmlformats.org/officeDocument/2006/relationships" xmlns:w14="http://schemas.microsoft.com/office/word/2010/wordml">
-              <w:rPr>
-                <w:rFonts w:ascii="Arial" w:hAnsi="Arial" w:eastAsia="Arial" w:cs="Arial"/>
-                <w:sz w:val="22"/>
-                <w:szCs w:val="22"/>
-                <w:color w:val="000000"/>
-              </w:rPr>
-              <w:t xml:space="preserve">Mean (SD)</w:t>
-            </w:r>
-          </w:p>
-        </w:tc>
-        <w:tc>
-          <w:tcPr>
-            <w:tcBorders/>
-            <w:shd w:val="clear" w:color="auto" w:fill="FFFFFF"/>
-            <w:tcMar>
-              <w:top w:w="0" w:type="dxa"/>
-              <w:bottom w:w="0" w:type="dxa"/>
-              <w:left w:w="0" w:type="dxa"/>
-              <w:right w:w="0" w:type="dxa"/>
-            </w:tcMar>
-            <w:vAlign w:val="center"/>
-          </w:tcPr>
-          <w:p>
-            <w:pPr>
-              <w:jc w:val="center"/>
-              <w:spacing w:after="100" w:before="100" w:line="240"/>
-              <w:ind w:firstLine="0" w:left="100" w:right="100"/>
-            </w:pPr>
-            <w:r xmlns:w="http://schemas.openxmlformats.org/wordprocessingml/2006/main" xmlns:wp="http://schemas.openxmlformats.org/drawingml/2006/wordprocessingDrawing" xmlns:r="http://schemas.openxmlformats.org/officeDocument/2006/relationships" xmlns:w14="http://schemas.microsoft.com/office/word/2010/wordml">
-              <w:rPr>
-                <w:rFonts w:ascii="Arial" w:hAnsi="Arial" w:eastAsia="Arial" w:cs="Arial"/>
-                <w:sz w:val="22"/>
-                <w:szCs w:val="22"/>
-                <w:color w:val="000000"/>
-              </w:rPr>
-              <w:t xml:space="preserve"/>
-            </w:r>
-          </w:p>
-        </w:tc>
-        <w:tc>
-          <w:tcPr>
-            <w:tcBorders/>
-            <w:shd w:val="clear" w:color="auto" w:fill="FFFFFF"/>
-            <w:tcMar>
-              <w:top w:w="0" w:type="dxa"/>
-              <w:bottom w:w="0" w:type="dxa"/>
-              <w:left w:w="0" w:type="dxa"/>
-              <w:right w:w="0" w:type="dxa"/>
-            </w:tcMar>
-            <w:vAlign w:val="center"/>
-          </w:tcPr>
-          <w:p>
-            <w:pPr>
-              <w:jc w:val="center"/>
-              <w:spacing w:after="100" w:before="100" w:line="240"/>
-              <w:ind w:firstLine="0" w:left="100" w:right="100"/>
-            </w:pPr>
-            <w:r xmlns:w="http://schemas.openxmlformats.org/wordprocessingml/2006/main" xmlns:wp="http://schemas.openxmlformats.org/drawingml/2006/wordprocessingDrawing" xmlns:r="http://schemas.openxmlformats.org/officeDocument/2006/relationships" xmlns:w14="http://schemas.microsoft.com/office/word/2010/wordml">
-              <w:rPr>
-                <w:rFonts w:ascii="Arial" w:hAnsi="Arial" w:eastAsia="Arial" w:cs="Arial"/>
-                <w:sz w:val="22"/>
-                <w:szCs w:val="22"/>
-                <w:color w:val="000000"/>
-              </w:rPr>
-              <w:t xml:space="preserve">9,064 (8,238)</w:t>
-            </w:r>
-          </w:p>
-        </w:tc>
-      </w:tr>
-      <w:tr>
-        <w:trPr>
-          <w:cantSplit/>
-          <w:trHeight w:val="614" w:hRule="auto"/>
-        </w:trPr>
-        <w:tc>
-          <w:tcPr>
-            <w:tcBorders/>
-            <w:shd w:val="clear" w:color="auto" w:fill="FFFFFF"/>
-            <w:tcMar>
-              <w:top w:w="0" w:type="dxa"/>
-              <w:bottom w:w="0" w:type="dxa"/>
-              <w:left w:w="0" w:type="dxa"/>
-              <w:right w:w="0" w:type="dxa"/>
-            </w:tcMar>
-            <w:vAlign w:val="top"/>
-          </w:tcPr>
-          <w:p>
-            <w:pPr>
-              <w:jc w:val="left"/>
-              <w:spacing w:after="100" w:before="100" w:line="240"/>
-              <w:ind w:firstLine="0" w:left="300" w:right="100"/>
-            </w:pPr>
-            <w:r xmlns:w="http://schemas.openxmlformats.org/wordprocessingml/2006/main" xmlns:wp="http://schemas.openxmlformats.org/drawingml/2006/wordprocessingDrawing" xmlns:r="http://schemas.openxmlformats.org/officeDocument/2006/relationships" xmlns:w14="http://schemas.microsoft.com/office/word/2010/wordml">
-              <w:rPr>
-                <w:rFonts w:ascii="Arial" w:hAnsi="Arial" w:eastAsia="Arial" w:cs="Arial"/>
-                <w:sz w:val="22"/>
-                <w:szCs w:val="22"/>
-                <w:color w:val="000000"/>
-              </w:rPr>
-              <w:t xml:space="preserve">Range</w:t>
-            </w:r>
-          </w:p>
-        </w:tc>
-        <w:tc>
-          <w:tcPr>
-            <w:tcBorders/>
-            <w:shd w:val="clear" w:color="auto" w:fill="FFFFFF"/>
-            <w:tcMar>
-              <w:top w:w="0" w:type="dxa"/>
-              <w:bottom w:w="0" w:type="dxa"/>
-              <w:left w:w="0" w:type="dxa"/>
-              <w:right w:w="0" w:type="dxa"/>
-            </w:tcMar>
-            <w:vAlign w:val="center"/>
-          </w:tcPr>
-          <w:p>
-            <w:pPr>
-              <w:jc w:val="center"/>
-              <w:spacing w:after="100" w:before="100" w:line="240"/>
-              <w:ind w:firstLine="0" w:left="100" w:right="100"/>
-            </w:pPr>
-            <w:r xmlns:w="http://schemas.openxmlformats.org/wordprocessingml/2006/main" xmlns:wp="http://schemas.openxmlformats.org/drawingml/2006/wordprocessingDrawing" xmlns:r="http://schemas.openxmlformats.org/officeDocument/2006/relationships" xmlns:w14="http://schemas.microsoft.com/office/word/2010/wordml">
-              <w:rPr>
-                <w:rFonts w:ascii="Arial" w:hAnsi="Arial" w:eastAsia="Arial" w:cs="Arial"/>
-                <w:sz w:val="22"/>
-                <w:szCs w:val="22"/>
-                <w:color w:val="000000"/>
-              </w:rPr>
-              <w:t xml:space="preserve"/>
-            </w:r>
-          </w:p>
-        </w:tc>
-        <w:tc>
-          <w:tcPr>
-            <w:tcBorders/>
-            <w:shd w:val="clear" w:color="auto" w:fill="FFFFFF"/>
-            <w:tcMar>
-              <w:top w:w="0" w:type="dxa"/>
-              <w:bottom w:w="0" w:type="dxa"/>
-              <w:left w:w="0" w:type="dxa"/>
-              <w:right w:w="0" w:type="dxa"/>
-            </w:tcMar>
-            <w:vAlign w:val="center"/>
-          </w:tcPr>
-          <w:p>
-            <w:pPr>
-              <w:jc w:val="center"/>
-              <w:spacing w:after="100" w:before="100" w:line="240"/>
-              <w:ind w:firstLine="0" w:left="100" w:right="100"/>
-            </w:pPr>
-            <w:r xmlns:w="http://schemas.openxmlformats.org/wordprocessingml/2006/main" xmlns:wp="http://schemas.openxmlformats.org/drawingml/2006/wordprocessingDrawing" xmlns:r="http://schemas.openxmlformats.org/officeDocument/2006/relationships" xmlns:w14="http://schemas.microsoft.com/office/word/2010/wordml">
-              <w:rPr>
-                <w:rFonts w:ascii="Arial" w:hAnsi="Arial" w:eastAsia="Arial" w:cs="Arial"/>
-                <w:sz w:val="22"/>
-                <w:szCs w:val="22"/>
-                <w:color w:val="000000"/>
-              </w:rPr>
-              <w:t xml:space="preserve">1,758, 39,407</w:t>
-            </w:r>
-          </w:p>
-        </w:tc>
-      </w:tr>
-      <w:tr>
-        <w:trPr>
-          <w:cantSplit/>
-          <w:trHeight w:val="571" w:hRule="auto"/>
-        </w:trPr>
-        <w:tc>
-          <w:tcPr>
-            <w:tcBorders/>
-            <w:shd w:val="clear" w:color="auto" w:fill="FFFFFF"/>
-            <w:tcMar>
-              <w:top w:w="0" w:type="dxa"/>
-              <w:bottom w:w="0" w:type="dxa"/>
-              <w:left w:w="0" w:type="dxa"/>
-              <w:right w:w="0" w:type="dxa"/>
-            </w:tcMar>
-            <w:vAlign w:val="top"/>
-          </w:tcPr>
-          <w:p>
-            <w:pPr>
-              <w:jc w:val="left"/>
-              <w:spacing w:after="100" w:before="100" w:line="240"/>
-              <w:ind w:firstLine="0" w:left="100" w:right="100"/>
-            </w:pPr>
-            <w:r xmlns:w="http://schemas.openxmlformats.org/wordprocessingml/2006/main" xmlns:wp="http://schemas.openxmlformats.org/drawingml/2006/wordprocessingDrawing" xmlns:r="http://schemas.openxmlformats.org/officeDocument/2006/relationships" xmlns:w14="http://schemas.microsoft.com/office/word/2010/wordml">
-              <w:rPr>
-                <w:rFonts w:ascii="Arial" w:hAnsi="Arial" w:eastAsia="Arial" w:cs="Arial"/>
-                <w:sz w:val="22"/>
-                <w:szCs w:val="22"/>
-                <w:color w:val="000000"/>
-              </w:rPr>
-              <w:t xml:space="preserve">totalWTPnonlocal</w:t>
-            </w:r>
-          </w:p>
-        </w:tc>
-        <w:tc>
-          <w:tcPr>
-            <w:tcBorders/>
-            <w:shd w:val="clear" w:color="auto" w:fill="FFFFFF"/>
-            <w:tcMar>
-              <w:top w:w="0" w:type="dxa"/>
-              <w:bottom w:w="0" w:type="dxa"/>
-              <w:left w:w="0" w:type="dxa"/>
-              <w:right w:w="0" w:type="dxa"/>
-            </w:tcMar>
-            <w:vAlign w:val="center"/>
-          </w:tcPr>
-          <w:p>
-            <w:pPr>
-              <w:jc w:val="center"/>
-              <w:spacing w:after="100" w:before="100" w:line="240"/>
-              <w:ind w:firstLine="0" w:left="100" w:right="100"/>
-            </w:pPr>
-            <w:r xmlns:w="http://schemas.openxmlformats.org/wordprocessingml/2006/main" xmlns:wp="http://schemas.openxmlformats.org/drawingml/2006/wordprocessingDrawing" xmlns:r="http://schemas.openxmlformats.org/officeDocument/2006/relationships" xmlns:w14="http://schemas.microsoft.com/office/word/2010/wordml">
-              <w:rPr>
-                <w:rFonts w:ascii="Arial" w:hAnsi="Arial" w:eastAsia="Arial" w:cs="Arial"/>
-                <w:sz w:val="22"/>
-                <w:szCs w:val="22"/>
-                <w:color w:val="000000"/>
-              </w:rPr>
-              <w:t xml:space="preserve">22</w:t>
-            </w:r>
-          </w:p>
-        </w:tc>
-        <w:tc>
-          <w:tcPr>
-            <w:tcBorders/>
-            <w:shd w:val="clear" w:color="auto" w:fill="FFFFFF"/>
-            <w:tcMar>
-              <w:top w:w="0" w:type="dxa"/>
-              <w:bottom w:w="0" w:type="dxa"/>
-              <w:left w:w="0" w:type="dxa"/>
-              <w:right w:w="0" w:type="dxa"/>
-            </w:tcMar>
-            <w:vAlign w:val="center"/>
-          </w:tcPr>
-          <w:p>
-            <w:pPr>
-              <w:jc w:val="center"/>
-              <w:spacing w:after="100" w:before="100" w:line="240"/>
-              <w:ind w:firstLine="0" w:left="100" w:right="100"/>
-            </w:pPr>
-            <w:r xmlns:w="http://schemas.openxmlformats.org/wordprocessingml/2006/main" xmlns:wp="http://schemas.openxmlformats.org/drawingml/2006/wordprocessingDrawing" xmlns:r="http://schemas.openxmlformats.org/officeDocument/2006/relationships" xmlns:w14="http://schemas.microsoft.com/office/word/2010/wordml">
-              <w:rPr>
-                <w:rFonts w:ascii="Arial" w:hAnsi="Arial" w:eastAsia="Arial" w:cs="Arial"/>
-                <w:sz w:val="22"/>
-                <w:szCs w:val="22"/>
-                <w:color w:val="000000"/>
-              </w:rPr>
-              <w:t xml:space="preserve"/>
-            </w:r>
-          </w:p>
-        </w:tc>
-      </w:tr>
-      <w:tr>
-        <w:trPr>
-          <w:cantSplit/>
-          <w:trHeight w:val="617" w:hRule="auto"/>
-        </w:trPr>
-        <w:tc>
-          <w:tcPr>
-            <w:tcBorders/>
-            <w:shd w:val="clear" w:color="auto" w:fill="FFFFFF"/>
-            <w:tcMar>
-              <w:top w:w="0" w:type="dxa"/>
-              <w:bottom w:w="0" w:type="dxa"/>
-              <w:left w:w="0" w:type="dxa"/>
-              <w:right w:w="0" w:type="dxa"/>
-            </w:tcMar>
-            <w:vAlign w:val="top"/>
-          </w:tcPr>
-          <w:p>
-            <w:pPr>
-              <w:jc w:val="left"/>
-              <w:spacing w:after="100" w:before="100" w:line="240"/>
-              <w:ind w:firstLine="0" w:left="300" w:right="100"/>
-            </w:pPr>
-            <w:r xmlns:w="http://schemas.openxmlformats.org/wordprocessingml/2006/main" xmlns:wp="http://schemas.openxmlformats.org/drawingml/2006/wordprocessingDrawing" xmlns:r="http://schemas.openxmlformats.org/officeDocument/2006/relationships" xmlns:w14="http://schemas.microsoft.com/office/word/2010/wordml">
-              <w:rPr>
-                <w:rFonts w:ascii="Arial" w:hAnsi="Arial" w:eastAsia="Arial" w:cs="Arial"/>
-                <w:sz w:val="22"/>
-                <w:szCs w:val="22"/>
-                <w:color w:val="000000"/>
-              </w:rPr>
-              <w:t xml:space="preserve">Mean (SD)</w:t>
-            </w:r>
-          </w:p>
-        </w:tc>
-        <w:tc>
-          <w:tcPr>
-            <w:tcBorders/>
-            <w:shd w:val="clear" w:color="auto" w:fill="FFFFFF"/>
-            <w:tcMar>
-              <w:top w:w="0" w:type="dxa"/>
-              <w:bottom w:w="0" w:type="dxa"/>
-              <w:left w:w="0" w:type="dxa"/>
-              <w:right w:w="0" w:type="dxa"/>
-            </w:tcMar>
-            <w:vAlign w:val="center"/>
-          </w:tcPr>
-          <w:p>
-            <w:pPr>
-              <w:jc w:val="center"/>
-              <w:spacing w:after="100" w:before="100" w:line="240"/>
-              <w:ind w:firstLine="0" w:left="100" w:right="100"/>
-            </w:pPr>
-            <w:r xmlns:w="http://schemas.openxmlformats.org/wordprocessingml/2006/main" xmlns:wp="http://schemas.openxmlformats.org/drawingml/2006/wordprocessingDrawing" xmlns:r="http://schemas.openxmlformats.org/officeDocument/2006/relationships" xmlns:w14="http://schemas.microsoft.com/office/word/2010/wordml">
-              <w:rPr>
-                <w:rFonts w:ascii="Arial" w:hAnsi="Arial" w:eastAsia="Arial" w:cs="Arial"/>
-                <w:sz w:val="22"/>
-                <w:szCs w:val="22"/>
-                <w:color w:val="000000"/>
-              </w:rPr>
-              <w:t xml:space="preserve"/>
-            </w:r>
-          </w:p>
-        </w:tc>
-        <w:tc>
-          <w:tcPr>
-            <w:tcBorders/>
-            <w:shd w:val="clear" w:color="auto" w:fill="FFFFFF"/>
-            <w:tcMar>
-              <w:top w:w="0" w:type="dxa"/>
-              <w:bottom w:w="0" w:type="dxa"/>
-              <w:left w:w="0" w:type="dxa"/>
-              <w:right w:w="0" w:type="dxa"/>
-            </w:tcMar>
-            <w:vAlign w:val="center"/>
-          </w:tcPr>
-          <w:p>
-            <w:pPr>
-              <w:jc w:val="center"/>
-              <w:spacing w:after="100" w:before="100" w:line="240"/>
-              <w:ind w:firstLine="0" w:left="100" w:right="100"/>
-            </w:pPr>
-            <w:r xmlns:w="http://schemas.openxmlformats.org/wordprocessingml/2006/main" xmlns:wp="http://schemas.openxmlformats.org/drawingml/2006/wordprocessingDrawing" xmlns:r="http://schemas.openxmlformats.org/officeDocument/2006/relationships" xmlns:w14="http://schemas.microsoft.com/office/word/2010/wordml">
-              <w:rPr>
-                <w:rFonts w:ascii="Arial" w:hAnsi="Arial" w:eastAsia="Arial" w:cs="Arial"/>
-                <w:sz w:val="22"/>
-                <w:szCs w:val="22"/>
-                <w:color w:val="000000"/>
-              </w:rPr>
-              <w:t xml:space="preserve">5,843,277 (2,126,516)</w:t>
-            </w:r>
-          </w:p>
-        </w:tc>
-      </w:tr>
-      <w:tr>
-        <w:trPr>
-          <w:cantSplit/>
-          <w:trHeight w:val="614" w:hRule="auto"/>
-        </w:trPr>
-        <w:tc>
-          <w:tcPr>
-            <w:tcBorders/>
-            <w:shd w:val="clear" w:color="auto" w:fill="FFFFFF"/>
-            <w:tcMar>
-              <w:top w:w="0" w:type="dxa"/>
-              <w:bottom w:w="0" w:type="dxa"/>
-              <w:left w:w="0" w:type="dxa"/>
-              <w:right w:w="0" w:type="dxa"/>
-            </w:tcMar>
-            <w:vAlign w:val="top"/>
-          </w:tcPr>
-          <w:p>
-            <w:pPr>
-              <w:jc w:val="left"/>
-              <w:spacing w:after="100" w:before="100" w:line="240"/>
-              <w:ind w:firstLine="0" w:left="300" w:right="100"/>
-            </w:pPr>
-            <w:r xmlns:w="http://schemas.openxmlformats.org/wordprocessingml/2006/main" xmlns:wp="http://schemas.openxmlformats.org/drawingml/2006/wordprocessingDrawing" xmlns:r="http://schemas.openxmlformats.org/officeDocument/2006/relationships" xmlns:w14="http://schemas.microsoft.com/office/word/2010/wordml">
-              <w:rPr>
-                <w:rFonts w:ascii="Arial" w:hAnsi="Arial" w:eastAsia="Arial" w:cs="Arial"/>
-                <w:sz w:val="22"/>
-                <w:szCs w:val="22"/>
-                <w:color w:val="000000"/>
-              </w:rPr>
-              <w:t xml:space="preserve">Range</w:t>
-            </w:r>
-          </w:p>
-        </w:tc>
-        <w:tc>
-          <w:tcPr>
-            <w:tcBorders/>
-            <w:shd w:val="clear" w:color="auto" w:fill="FFFFFF"/>
-            <w:tcMar>
-              <w:top w:w="0" w:type="dxa"/>
-              <w:bottom w:w="0" w:type="dxa"/>
-              <w:left w:w="0" w:type="dxa"/>
-              <w:right w:w="0" w:type="dxa"/>
-            </w:tcMar>
-            <w:vAlign w:val="center"/>
-          </w:tcPr>
-          <w:p>
-            <w:pPr>
-              <w:jc w:val="center"/>
-              <w:spacing w:after="100" w:before="100" w:line="240"/>
-              <w:ind w:firstLine="0" w:left="100" w:right="100"/>
-            </w:pPr>
-            <w:r xmlns:w="http://schemas.openxmlformats.org/wordprocessingml/2006/main" xmlns:wp="http://schemas.openxmlformats.org/drawingml/2006/wordprocessingDrawing" xmlns:r="http://schemas.openxmlformats.org/officeDocument/2006/relationships" xmlns:w14="http://schemas.microsoft.com/office/word/2010/wordml">
-              <w:rPr>
-                <w:rFonts w:ascii="Arial" w:hAnsi="Arial" w:eastAsia="Arial" w:cs="Arial"/>
-                <w:sz w:val="22"/>
-                <w:szCs w:val="22"/>
-                <w:color w:val="000000"/>
-              </w:rPr>
-              <w:t xml:space="preserve"/>
-            </w:r>
-          </w:p>
-        </w:tc>
-        <w:tc>
-          <w:tcPr>
-            <w:tcBorders/>
-            <w:shd w:val="clear" w:color="auto" w:fill="FFFFFF"/>
-            <w:tcMar>
-              <w:top w:w="0" w:type="dxa"/>
-              <w:bottom w:w="0" w:type="dxa"/>
-              <w:left w:w="0" w:type="dxa"/>
-              <w:right w:w="0" w:type="dxa"/>
-            </w:tcMar>
-            <w:vAlign w:val="center"/>
-          </w:tcPr>
-          <w:p>
-            <w:pPr>
-              <w:jc w:val="center"/>
-              <w:spacing w:after="100" w:before="100" w:line="240"/>
-              <w:ind w:firstLine="0" w:left="100" w:right="100"/>
-            </w:pPr>
-            <w:r xmlns:w="http://schemas.openxmlformats.org/wordprocessingml/2006/main" xmlns:wp="http://schemas.openxmlformats.org/drawingml/2006/wordprocessingDrawing" xmlns:r="http://schemas.openxmlformats.org/officeDocument/2006/relationships" xmlns:w14="http://schemas.microsoft.com/office/word/2010/wordml">
-              <w:rPr>
-                <w:rFonts w:ascii="Arial" w:hAnsi="Arial" w:eastAsia="Arial" w:cs="Arial"/>
-                <w:sz w:val="22"/>
-                <w:szCs w:val="22"/>
-                <w:color w:val="000000"/>
-              </w:rPr>
-              <w:t xml:space="preserve">2,892,702, 10,475,396</w:t>
-            </w:r>
-          </w:p>
-        </w:tc>
-      </w:tr>
-      <w:tr>
-        <w:trPr>
-          <w:cantSplit/>
-          <w:trHeight w:val="612" w:hRule="auto"/>
-        </w:trPr>
-        <w:tc>
-          <w:tcPr>
-            <w:tcBorders/>
-            <w:shd w:val="clear" w:color="auto" w:fill="FFFFFF"/>
-            <w:tcMar>
-              <w:top w:w="0" w:type="dxa"/>
-              <w:bottom w:w="0" w:type="dxa"/>
-              <w:left w:w="0" w:type="dxa"/>
-              <w:right w:w="0" w:type="dxa"/>
-            </w:tcMar>
-            <w:vAlign w:val="top"/>
-          </w:tcPr>
-          <w:p>
-            <w:pPr>
-              <w:jc w:val="left"/>
-              <w:spacing w:after="100" w:before="100" w:line="240"/>
-              <w:ind w:firstLine="0" w:left="100" w:right="100"/>
-            </w:pPr>
-            <w:r xmlns:w="http://schemas.openxmlformats.org/wordprocessingml/2006/main" xmlns:wp="http://schemas.openxmlformats.org/drawingml/2006/wordprocessingDrawing" xmlns:r="http://schemas.openxmlformats.org/officeDocument/2006/relationships" xmlns:w14="http://schemas.microsoft.com/office/word/2010/wordml">
-              <w:rPr>
-                <w:rFonts w:ascii="Arial" w:hAnsi="Arial" w:eastAsia="Arial" w:cs="Arial"/>
-                <w:sz w:val="22"/>
-                <w:szCs w:val="22"/>
-                <w:color w:val="000000"/>
-              </w:rPr>
-              <w:t xml:space="preserve">totalWTPprovince</w:t>
-            </w:r>
-          </w:p>
-        </w:tc>
-        <w:tc>
-          <w:tcPr>
-            <w:tcBorders/>
-            <w:shd w:val="clear" w:color="auto" w:fill="FFFFFF"/>
-            <w:tcMar>
-              <w:top w:w="0" w:type="dxa"/>
-              <w:bottom w:w="0" w:type="dxa"/>
-              <w:left w:w="0" w:type="dxa"/>
-              <w:right w:w="0" w:type="dxa"/>
-            </w:tcMar>
-            <w:vAlign w:val="center"/>
-          </w:tcPr>
-          <w:p>
-            <w:pPr>
-              <w:jc w:val="center"/>
-              <w:spacing w:after="100" w:before="100" w:line="240"/>
-              <w:ind w:firstLine="0" w:left="100" w:right="100"/>
-            </w:pPr>
-            <w:r xmlns:w="http://schemas.openxmlformats.org/wordprocessingml/2006/main" xmlns:wp="http://schemas.openxmlformats.org/drawingml/2006/wordprocessingDrawing" xmlns:r="http://schemas.openxmlformats.org/officeDocument/2006/relationships" xmlns:w14="http://schemas.microsoft.com/office/word/2010/wordml">
-              <w:rPr>
-                <w:rFonts w:ascii="Arial" w:hAnsi="Arial" w:eastAsia="Arial" w:cs="Arial"/>
-                <w:sz w:val="22"/>
-                <w:szCs w:val="22"/>
-                <w:color w:val="000000"/>
-              </w:rPr>
-              <w:t xml:space="preserve">22</w:t>
-            </w:r>
-          </w:p>
-        </w:tc>
-        <w:tc>
-          <w:tcPr>
-            <w:tcBorders/>
-            <w:shd w:val="clear" w:color="auto" w:fill="FFFFFF"/>
-            <w:tcMar>
-              <w:top w:w="0" w:type="dxa"/>
-              <w:bottom w:w="0" w:type="dxa"/>
-              <w:left w:w="0" w:type="dxa"/>
-              <w:right w:w="0" w:type="dxa"/>
-            </w:tcMar>
-            <w:vAlign w:val="center"/>
-          </w:tcPr>
-          <w:p>
-            <w:pPr>
-              <w:jc w:val="center"/>
-              <w:spacing w:after="100" w:before="100" w:line="240"/>
-              <w:ind w:firstLine="0" w:left="100" w:right="100"/>
-            </w:pPr>
-            <w:r xmlns:w="http://schemas.openxmlformats.org/wordprocessingml/2006/main" xmlns:wp="http://schemas.openxmlformats.org/drawingml/2006/wordprocessingDrawing" xmlns:r="http://schemas.openxmlformats.org/officeDocument/2006/relationships" xmlns:w14="http://schemas.microsoft.com/office/word/2010/wordml">
-              <w:rPr>
-                <w:rFonts w:ascii="Arial" w:hAnsi="Arial" w:eastAsia="Arial" w:cs="Arial"/>
-                <w:sz w:val="22"/>
-                <w:szCs w:val="22"/>
-                <w:color w:val="000000"/>
-              </w:rPr>
-              <w:t xml:space="preserve"/>
-            </w:r>
-          </w:p>
-        </w:tc>
-      </w:tr>
-      <w:tr>
-        <w:trPr>
-          <w:cantSplit/>
-          <w:trHeight w:val="617" w:hRule="auto"/>
-        </w:trPr>
-        <w:tc>
-          <w:tcPr>
-            <w:tcBorders/>
-            <w:shd w:val="clear" w:color="auto" w:fill="FFFFFF"/>
-            <w:tcMar>
-              <w:top w:w="0" w:type="dxa"/>
-              <w:bottom w:w="0" w:type="dxa"/>
-              <w:left w:w="0" w:type="dxa"/>
-              <w:right w:w="0" w:type="dxa"/>
-            </w:tcMar>
-            <w:vAlign w:val="top"/>
-          </w:tcPr>
-          <w:p>
-            <w:pPr>
-              <w:jc w:val="left"/>
-              <w:spacing w:after="100" w:before="100" w:line="240"/>
-              <w:ind w:firstLine="0" w:left="300" w:right="100"/>
-            </w:pPr>
-            <w:r xmlns:w="http://schemas.openxmlformats.org/wordprocessingml/2006/main" xmlns:wp="http://schemas.openxmlformats.org/drawingml/2006/wordprocessingDrawing" xmlns:r="http://schemas.openxmlformats.org/officeDocument/2006/relationships" xmlns:w14="http://schemas.microsoft.com/office/word/2010/wordml">
-              <w:rPr>
-                <w:rFonts w:ascii="Arial" w:hAnsi="Arial" w:eastAsia="Arial" w:cs="Arial"/>
-                <w:sz w:val="22"/>
-                <w:szCs w:val="22"/>
-                <w:color w:val="000000"/>
-              </w:rPr>
-              <w:t xml:space="preserve">Mean (SD)</w:t>
-            </w:r>
-          </w:p>
-        </w:tc>
-        <w:tc>
-          <w:tcPr>
-            <w:tcBorders/>
-            <w:shd w:val="clear" w:color="auto" w:fill="FFFFFF"/>
-            <w:tcMar>
-              <w:top w:w="0" w:type="dxa"/>
-              <w:bottom w:w="0" w:type="dxa"/>
-              <w:left w:w="0" w:type="dxa"/>
-              <w:right w:w="0" w:type="dxa"/>
-            </w:tcMar>
-            <w:vAlign w:val="center"/>
-          </w:tcPr>
-          <w:p>
-            <w:pPr>
-              <w:jc w:val="center"/>
-              <w:spacing w:after="100" w:before="100" w:line="240"/>
-              <w:ind w:firstLine="0" w:left="100" w:right="100"/>
-            </w:pPr>
-            <w:r xmlns:w="http://schemas.openxmlformats.org/wordprocessingml/2006/main" xmlns:wp="http://schemas.openxmlformats.org/drawingml/2006/wordprocessingDrawing" xmlns:r="http://schemas.openxmlformats.org/officeDocument/2006/relationships" xmlns:w14="http://schemas.microsoft.com/office/word/2010/wordml">
-              <w:rPr>
-                <w:rFonts w:ascii="Arial" w:hAnsi="Arial" w:eastAsia="Arial" w:cs="Arial"/>
-                <w:sz w:val="22"/>
-                <w:szCs w:val="22"/>
-                <w:color w:val="000000"/>
-              </w:rPr>
-              <w:t xml:space="preserve"/>
-            </w:r>
-          </w:p>
-        </w:tc>
-        <w:tc>
-          <w:tcPr>
-            <w:tcBorders/>
-            <w:shd w:val="clear" w:color="auto" w:fill="FFFFFF"/>
-            <w:tcMar>
-              <w:top w:w="0" w:type="dxa"/>
-              <w:bottom w:w="0" w:type="dxa"/>
-              <w:left w:w="0" w:type="dxa"/>
-              <w:right w:w="0" w:type="dxa"/>
-            </w:tcMar>
-            <w:vAlign w:val="center"/>
-          </w:tcPr>
-          <w:p>
-            <w:pPr>
-              <w:jc w:val="center"/>
-              <w:spacing w:after="100" w:before="100" w:line="240"/>
-              <w:ind w:firstLine="0" w:left="100" w:right="100"/>
-            </w:pPr>
-            <w:r xmlns:w="http://schemas.openxmlformats.org/wordprocessingml/2006/main" xmlns:wp="http://schemas.openxmlformats.org/drawingml/2006/wordprocessingDrawing" xmlns:r="http://schemas.openxmlformats.org/officeDocument/2006/relationships" xmlns:w14="http://schemas.microsoft.com/office/word/2010/wordml">
-              <w:rPr>
-                <w:rFonts w:ascii="Arial" w:hAnsi="Arial" w:eastAsia="Arial" w:cs="Arial"/>
-                <w:sz w:val="22"/>
-                <w:szCs w:val="22"/>
-                <w:color w:val="000000"/>
-              </w:rPr>
-              <w:t xml:space="preserve">5,852,341 (2,126,984)</w:t>
-            </w:r>
-          </w:p>
-        </w:tc>
-      </w:tr>
-      <w:tr>
-        <w:trPr>
-          <w:cantSplit/>
-          <w:trHeight w:val="614" w:hRule="auto"/>
-        </w:trPr>
-        <w:tc>
-          <w:tcPr>
             <w:tcBorders>
               <w:bottom w:val="single" w:sz="8" w:space="0" w:color="000000"/>
             </w:tcBorders>
@@ -5047,7 +4768,7 @@
                 <w:szCs w:val="22"/>
                 <w:color w:val="000000"/>
               </w:rPr>
-              <w:t xml:space="preserve">2,894,460, 10,486,858</w:t>
+              <w:t xml:space="preserve">2,893,367, 8,678,036</w:t>
             </w:r>
           </w:p>
         </w:tc>

</xml_diff>